<commit_message>
Software Project Summary Report Part 1
</commit_message>
<xml_diff>
--- a/Software Project Summary Report.docx
+++ b/Software Project Summary Report.docx
@@ -568,7 +568,7 @@
         <w:widowControl/>
         <w:jc w:val="left"/>
         <w:rPr>
-          <w:rFonts w:ascii="黑体" w:eastAsia="黑体" w:hAnsi="黑体" w:hint="eastAsia"/>
+          <w:rFonts w:ascii="黑体" w:eastAsia="黑体" w:hAnsi="黑体"/>
           <w:sz w:val="28"/>
           <w:szCs w:val="28"/>
         </w:rPr>
@@ -585,6 +585,11 @@
     <w:sdt>
       <w:sdtPr>
         <w:rPr>
+          <w:rFonts w:asciiTheme="minorHAnsi" w:eastAsiaTheme="minorEastAsia" w:hAnsiTheme="minorHAnsi" w:cstheme="minorBidi"/>
+          <w:color w:val="auto"/>
+          <w:kern w:val="2"/>
+          <w:sz w:val="21"/>
+          <w:szCs w:val="22"/>
           <w:lang w:val="zh-CN"/>
         </w:rPr>
         <w:id w:val="-604730567"/>
@@ -595,13 +600,8 @@
       </w:sdtPr>
       <w:sdtEndPr>
         <w:rPr>
-          <w:rFonts w:asciiTheme="minorHAnsi" w:eastAsiaTheme="minorEastAsia" w:hAnsiTheme="minorHAnsi" w:cstheme="minorBidi"/>
           <w:b/>
           <w:bCs/>
-          <w:color w:val="auto"/>
-          <w:kern w:val="2"/>
-          <w:sz w:val="21"/>
-          <w:szCs w:val="22"/>
         </w:rPr>
       </w:sdtEndPr>
       <w:sdtContent>
@@ -609,7 +609,6 @@
           <w:pPr>
             <w:pStyle w:val="TOC"/>
             <w:rPr>
-              <w:rFonts w:hint="eastAsia"/>
               <w:noProof/>
               <w:sz w:val="36"/>
             </w:rPr>
@@ -3188,8 +3187,6 @@
       <w:r>
         <w:br w:type="page"/>
       </w:r>
-      <w:bookmarkStart w:id="18" w:name="_GoBack"/>
-      <w:bookmarkEnd w:id="18"/>
     </w:p>
     <w:p>
       <w:pPr>
@@ -3199,8 +3196,8 @@
           <w:numId w:val="10"/>
         </w:numPr>
       </w:pPr>
-      <w:bookmarkStart w:id="19" w:name="_Toc496988739"/>
-      <w:bookmarkStart w:id="20" w:name="_Toc496988874"/>
+      <w:bookmarkStart w:id="18" w:name="_Toc496988739"/>
+      <w:bookmarkStart w:id="19" w:name="_Toc496988874"/>
       <w:r>
         <w:rPr>
           <w:rFonts w:hint="eastAsia"/>
@@ -3208,8 +3205,8 @@
         <w:lastRenderedPageBreak/>
         <w:t>项目信息</w:t>
       </w:r>
+      <w:bookmarkEnd w:id="18"/>
       <w:bookmarkEnd w:id="19"/>
-      <w:bookmarkEnd w:id="20"/>
     </w:p>
     <w:p>
       <w:pPr>
@@ -3222,8 +3219,8 @@
           <w:shd w:val="clear" w:color="auto" w:fill="FFFFFF"/>
         </w:rPr>
       </w:pPr>
-      <w:bookmarkStart w:id="21" w:name="_Toc496988740"/>
-      <w:bookmarkStart w:id="22" w:name="_Toc496988875"/>
+      <w:bookmarkStart w:id="20" w:name="_Toc496988740"/>
+      <w:bookmarkStart w:id="21" w:name="_Toc496988875"/>
       <w:r>
         <w:rPr>
           <w:rFonts w:hint="eastAsia"/>
@@ -3231,12 +3228,67 @@
         </w:rPr>
         <w:t>项目背景</w:t>
       </w:r>
+      <w:bookmarkEnd w:id="20"/>
       <w:bookmarkEnd w:id="21"/>
+    </w:p>
+    <w:p>
+      <w:pPr>
+        <w:ind w:firstLine="420"/>
+        <w:rPr>
+          <w:rFonts w:ascii="宋体" w:eastAsia="宋体" w:hAnsi="宋体" w:cs="Segoe UI"/>
+          <w:color w:val="24292E"/>
+          <w:sz w:val="28"/>
+          <w:szCs w:val="28"/>
+          <w:shd w:val="clear" w:color="auto" w:fill="FFFFFF"/>
+        </w:rPr>
+      </w:pPr>
+      <w:r>
+        <w:rPr>
+          <w:rFonts w:ascii="宋体" w:eastAsia="宋体" w:hAnsi="宋体" w:cs="Segoe UI"/>
+          <w:color w:val="24292E"/>
+          <w:sz w:val="28"/>
+          <w:szCs w:val="28"/>
+          <w:shd w:val="clear" w:color="auto" w:fill="FFFFFF"/>
+        </w:rPr>
+        <w:t>本项目是华中科技大学2017年14级机械本科《实施控制软件设计》课程第四次作业，也是课程设计的作业内容。</w:t>
+      </w:r>
+    </w:p>
+    <w:p>
+      <w:pPr>
+        <w:pStyle w:val="3"/>
+      </w:pPr>
+      <w:bookmarkStart w:id="22" w:name="_Toc496988741"/>
+      <w:bookmarkStart w:id="23" w:name="_Toc496988876"/>
+      <w:r>
+        <w:rPr>
+          <w:rFonts w:hint="eastAsia"/>
+        </w:rPr>
+        <w:t>1.1</w:t>
+      </w:r>
+      <w:r>
+        <w:rPr>
+          <w:rFonts w:hint="eastAsia"/>
+        </w:rPr>
+        <w:t xml:space="preserve">.1 </w:t>
+      </w:r>
+      <w:r>
+        <w:t>立项目标</w:t>
+      </w:r>
       <w:bookmarkEnd w:id="22"/>
+      <w:bookmarkEnd w:id="23"/>
     </w:p>
     <w:p>
       <w:pPr>
         <w:ind w:firstLine="420"/>
+        <w:rPr>
+          <w:rFonts w:ascii="宋体" w:eastAsia="宋体" w:hAnsi="宋体" w:cs="Segoe UI"/>
+          <w:color w:val="24292E"/>
+          <w:sz w:val="28"/>
+          <w:szCs w:val="28"/>
+          <w:shd w:val="clear" w:color="auto" w:fill="FFFFFF"/>
+        </w:rPr>
+      </w:pPr>
+      <w:r>
         <w:rPr>
           <w:rFonts w:ascii="宋体" w:eastAsia="宋体" w:hAnsi="宋体" w:cs="Segoe UI" w:hint="eastAsia"/>
           <w:color w:val="24292E"/>
@@ -3244,7 +3296,8 @@
           <w:szCs w:val="28"/>
           <w:shd w:val="clear" w:color="auto" w:fill="FFFFFF"/>
         </w:rPr>
-      </w:pPr>
+        <w:t>本项目的预期目标：</w:t>
+      </w:r>
       <w:r>
         <w:rPr>
           <w:rFonts w:ascii="宋体" w:eastAsia="宋体" w:hAnsi="宋体" w:cs="Segoe UI"/>
@@ -3253,36 +3306,11 @@
           <w:szCs w:val="28"/>
           <w:shd w:val="clear" w:color="auto" w:fill="FFFFFF"/>
         </w:rPr>
-        <w:t>本项目是华中科技大学2017年14级机械本科《实施控制软件设计》课程第四次作业，也是课程设计的作业内容。</w:t>
-      </w:r>
-    </w:p>
-    <w:p>
-      <w:pPr>
-        <w:pStyle w:val="3"/>
-      </w:pPr>
-      <w:bookmarkStart w:id="23" w:name="_Toc496988741"/>
-      <w:bookmarkStart w:id="24" w:name="_Toc496988876"/>
-      <w:r>
-        <w:rPr>
-          <w:rFonts w:hint="eastAsia"/>
-        </w:rPr>
-        <w:t>1.1</w:t>
-      </w:r>
-      <w:r>
-        <w:rPr>
-          <w:rFonts w:hint="eastAsia"/>
-        </w:rPr>
-        <w:t xml:space="preserve">.1 </w:t>
-      </w:r>
-      <w:r>
-        <w:t>立项目标</w:t>
-      </w:r>
-      <w:bookmarkEnd w:id="23"/>
-      <w:bookmarkEnd w:id="24"/>
-    </w:p>
-    <w:p>
-      <w:pPr>
-        <w:ind w:firstLine="420"/>
+        <w:t>用户在咖啡机面板上选择自己想要喝的咖啡（美式、拿铁、卡布奇诺...）并按下开始按钮后，咖啡机开始按照设定的配方制作咖啡。</w:t>
+      </w:r>
+    </w:p>
+    <w:p>
+      <w:pPr>
         <w:rPr>
           <w:rFonts w:ascii="宋体" w:eastAsia="宋体" w:hAnsi="宋体" w:cs="Segoe UI"/>
           <w:color w:val="24292E"/>
@@ -3291,17 +3319,60 @@
           <w:shd w:val="clear" w:color="auto" w:fill="FFFFFF"/>
         </w:rPr>
       </w:pPr>
-      <w:r>
-        <w:rPr>
-          <w:rFonts w:ascii="宋体" w:eastAsia="宋体" w:hAnsi="宋体" w:cs="Segoe UI" w:hint="eastAsia"/>
-          <w:color w:val="24292E"/>
-          <w:sz w:val="28"/>
-          <w:szCs w:val="28"/>
-          <w:shd w:val="clear" w:color="auto" w:fill="FFFFFF"/>
-        </w:rPr>
-        <w:t>本项目的预期目标：</w:t>
-      </w:r>
-      <w:r>
+    </w:p>
+    <w:p>
+      <w:pPr>
+        <w:pStyle w:val="3"/>
+        <w:rPr>
+          <w:shd w:val="clear" w:color="auto" w:fill="FFFFFF"/>
+        </w:rPr>
+      </w:pPr>
+      <w:bookmarkStart w:id="24" w:name="_Toc496988742"/>
+      <w:bookmarkStart w:id="25" w:name="_Toc496988877"/>
+      <w:r>
+        <w:rPr>
+          <w:rFonts w:hint="eastAsia"/>
+          <w:shd w:val="clear" w:color="auto" w:fill="FFFFFF"/>
+        </w:rPr>
+        <w:t>1.1</w:t>
+      </w:r>
+      <w:r>
+        <w:rPr>
+          <w:rFonts w:hint="eastAsia"/>
+          <w:shd w:val="clear" w:color="auto" w:fill="FFFFFF"/>
+        </w:rPr>
+        <w:t>.2</w:t>
+      </w:r>
+      <w:r>
+        <w:rPr>
+          <w:shd w:val="clear" w:color="auto" w:fill="FFFFFF"/>
+        </w:rPr>
+        <w:t xml:space="preserve"> </w:t>
+      </w:r>
+      <w:r>
+        <w:rPr>
+          <w:rFonts w:hint="eastAsia"/>
+          <w:shd w:val="clear" w:color="auto" w:fill="FFFFFF"/>
+        </w:rPr>
+        <w:t>类似产品说明</w:t>
+      </w:r>
+      <w:bookmarkEnd w:id="24"/>
+      <w:bookmarkEnd w:id="25"/>
+    </w:p>
+    <w:p>
+      <w:pPr>
+        <w:pStyle w:val="4"/>
+      </w:pPr>
+      <w:r>
+        <w:rPr>
+          <w:rFonts w:hint="eastAsia"/>
+        </w:rPr>
+        <w:t>图书馆自动咖啡机</w:t>
+      </w:r>
+    </w:p>
+    <w:p>
+      <w:pPr>
+        <w:ind w:firstLine="420"/>
         <w:rPr>
           <w:rFonts w:ascii="宋体" w:eastAsia="宋体" w:hAnsi="宋体" w:cs="Segoe UI"/>
           <w:color w:val="24292E"/>
@@ -3309,76 +3380,8 @@
           <w:szCs w:val="28"/>
           <w:shd w:val="clear" w:color="auto" w:fill="FFFFFF"/>
         </w:rPr>
-        <w:t>用户在咖啡机面板上选择自己想要喝的咖啡（美式、拿铁、卡布奇诺...）并按下开始按钮后，咖啡机开始按照设定的配方制作咖啡。</w:t>
-      </w:r>
-    </w:p>
-    <w:p>
-      <w:pPr>
-        <w:rPr>
-          <w:rFonts w:ascii="宋体" w:eastAsia="宋体" w:hAnsi="宋体" w:cs="Segoe UI" w:hint="eastAsia"/>
-          <w:color w:val="24292E"/>
-          <w:sz w:val="28"/>
-          <w:szCs w:val="28"/>
-          <w:shd w:val="clear" w:color="auto" w:fill="FFFFFF"/>
-        </w:rPr>
-      </w:pPr>
-    </w:p>
-    <w:p>
-      <w:pPr>
-        <w:pStyle w:val="3"/>
-        <w:rPr>
-          <w:shd w:val="clear" w:color="auto" w:fill="FFFFFF"/>
-        </w:rPr>
-      </w:pPr>
-      <w:bookmarkStart w:id="25" w:name="_Toc496988742"/>
-      <w:bookmarkStart w:id="26" w:name="_Toc496988877"/>
-      <w:r>
-        <w:rPr>
-          <w:rFonts w:hint="eastAsia"/>
-          <w:shd w:val="clear" w:color="auto" w:fill="FFFFFF"/>
-        </w:rPr>
-        <w:t>1.1</w:t>
-      </w:r>
-      <w:r>
-        <w:rPr>
-          <w:rFonts w:hint="eastAsia"/>
-          <w:shd w:val="clear" w:color="auto" w:fill="FFFFFF"/>
-        </w:rPr>
-        <w:t>.2</w:t>
-      </w:r>
-      <w:r>
-        <w:rPr>
-          <w:shd w:val="clear" w:color="auto" w:fill="FFFFFF"/>
-        </w:rPr>
-        <w:t xml:space="preserve"> </w:t>
-      </w:r>
-      <w:r>
-        <w:rPr>
-          <w:rFonts w:hint="eastAsia"/>
-          <w:shd w:val="clear" w:color="auto" w:fill="FFFFFF"/>
-        </w:rPr>
-        <w:t>类似产品说明</w:t>
-      </w:r>
-      <w:bookmarkEnd w:id="25"/>
-      <w:bookmarkEnd w:id="26"/>
-    </w:p>
-    <w:p>
-      <w:pPr>
-        <w:pStyle w:val="4"/>
-        <w:rPr>
-          <w:rFonts w:hint="eastAsia"/>
-        </w:rPr>
-      </w:pPr>
-      <w:r>
-        <w:rPr>
-          <w:rFonts w:hint="eastAsia"/>
-        </w:rPr>
-        <w:t>图书馆自动咖啡机</w:t>
-      </w:r>
-    </w:p>
-    <w:p>
-      <w:pPr>
-        <w:ind w:firstLine="420"/>
+      </w:pPr>
+      <w:r>
         <w:rPr>
           <w:rFonts w:ascii="宋体" w:eastAsia="宋体" w:hAnsi="宋体" w:cs="Segoe UI"/>
           <w:color w:val="24292E"/>
@@ -3386,7 +3389,9 @@
           <w:szCs w:val="28"/>
           <w:shd w:val="clear" w:color="auto" w:fill="FFFFFF"/>
         </w:rPr>
-      </w:pPr>
+        <w:t>主校区图书馆一楼大厅进门</w:t>
+      </w:r>
+      <w:proofErr w:type="gramStart"/>
       <w:r>
         <w:rPr>
           <w:rFonts w:ascii="宋体" w:eastAsia="宋体" w:hAnsi="宋体" w:cs="Segoe UI"/>
@@ -3395,9 +3400,9 @@
           <w:szCs w:val="28"/>
           <w:shd w:val="clear" w:color="auto" w:fill="FFFFFF"/>
         </w:rPr>
-        <w:t>主校区图书馆一楼大厅进门</w:t>
-      </w:r>
-      <w:proofErr w:type="gramStart"/>
+        <w:t>右侧就</w:t>
+      </w:r>
+      <w:proofErr w:type="gramEnd"/>
       <w:r>
         <w:rPr>
           <w:rFonts w:ascii="宋体" w:eastAsia="宋体" w:hAnsi="宋体" w:cs="Segoe UI"/>
@@ -3406,26 +3411,12 @@
           <w:szCs w:val="28"/>
           <w:shd w:val="clear" w:color="auto" w:fill="FFFFFF"/>
         </w:rPr>
-        <w:t>右侧就</w:t>
-      </w:r>
-      <w:proofErr w:type="gramEnd"/>
-      <w:r>
-        <w:rPr>
-          <w:rFonts w:ascii="宋体" w:eastAsia="宋体" w:hAnsi="宋体" w:cs="Segoe UI"/>
-          <w:color w:val="24292E"/>
-          <w:sz w:val="28"/>
-          <w:szCs w:val="28"/>
-          <w:shd w:val="clear" w:color="auto" w:fill="FFFFFF"/>
-        </w:rPr>
         <w:t>有一台自动咖啡机，支持联网付费，全自动咖啡现磨冲泡。支持多品种选择，价格从10元到30元不等。与本项目产品高度相似，但是外部无操作界面，全部由服务器通过移动端进行操作，远程控制咖啡机进行生产。</w:t>
       </w:r>
     </w:p>
     <w:p>
       <w:pPr>
         <w:jc w:val="center"/>
-        <w:rPr>
-          <w:rFonts w:hint="eastAsia"/>
-        </w:rPr>
       </w:pPr>
       <w:r>
         <w:rPr>
@@ -3483,9 +3474,6 @@
     <w:p>
       <w:pPr>
         <w:jc w:val="center"/>
-        <w:rPr>
-          <w:rFonts w:hint="eastAsia"/>
-        </w:rPr>
       </w:pPr>
       <w:r>
         <w:rPr>
@@ -3528,13 +3516,7 @@
         </w:drawing>
       </w:r>
     </w:p>
-    <w:p>
-      <w:pPr>
-        <w:rPr>
-          <w:rFonts w:hint="eastAsia"/>
-        </w:rPr>
-      </w:pPr>
-    </w:p>
+    <w:p/>
     <w:p>
       <w:pPr>
         <w:pStyle w:val="2"/>
@@ -3543,8 +3525,8 @@
           <w:numId w:val="10"/>
         </w:numPr>
       </w:pPr>
-      <w:bookmarkStart w:id="27" w:name="_Toc496988743"/>
-      <w:bookmarkStart w:id="28" w:name="_Toc496988878"/>
+      <w:bookmarkStart w:id="26" w:name="_Toc496988743"/>
+      <w:bookmarkStart w:id="27" w:name="_Toc496988878"/>
       <w:r>
         <w:rPr>
           <w:rFonts w:hint="eastAsia"/>
@@ -3552,8 +3534,8 @@
         <w:lastRenderedPageBreak/>
         <w:t>项目前景</w:t>
       </w:r>
+      <w:bookmarkEnd w:id="26"/>
       <w:bookmarkEnd w:id="27"/>
-      <w:bookmarkEnd w:id="28"/>
     </w:p>
     <w:p>
       <w:pPr>
@@ -3860,50 +3842,79 @@
         <w:widowControl/>
         <w:jc w:val="left"/>
         <w:rPr>
+          <w:rFonts w:ascii="宋体" w:eastAsia="宋体" w:hAnsi="宋体" w:cs="Segoe UI"/>
+          <w:color w:val="24292E"/>
+          <w:sz w:val="28"/>
+          <w:szCs w:val="28"/>
+          <w:shd w:val="clear" w:color="auto" w:fill="FFFFFF"/>
+        </w:rPr>
+      </w:pPr>
+    </w:p>
+    <w:p>
+      <w:pPr>
+        <w:pStyle w:val="2"/>
+        <w:rPr>
+          <w:rFonts w:cs="Segoe UI"/>
+          <w:color w:val="24292E"/>
+          <w:sz w:val="28"/>
+          <w:szCs w:val="28"/>
+          <w:shd w:val="clear" w:color="auto" w:fill="FFFFFF"/>
+        </w:rPr>
+      </w:pPr>
+      <w:bookmarkStart w:id="28" w:name="_Toc496988744"/>
+      <w:bookmarkStart w:id="29" w:name="_Toc496988879"/>
+      <w:r>
+        <w:rPr>
+          <w:rFonts w:hint="eastAsia"/>
+        </w:rPr>
+        <w:t>1</w:t>
+      </w:r>
+      <w:r>
+        <w:rPr>
+          <w:rFonts w:hint="eastAsia"/>
+        </w:rPr>
+        <w:t>.3</w:t>
+      </w:r>
+      <w:r>
+        <w:rPr>
+          <w:rFonts w:hint="eastAsia"/>
+        </w:rPr>
+        <w:t>项目定义与缩写</w:t>
+      </w:r>
+      <w:bookmarkEnd w:id="28"/>
+      <w:bookmarkEnd w:id="29"/>
+    </w:p>
+    <w:p>
+      <w:pPr>
+        <w:rPr>
+          <w:rFonts w:ascii="宋体" w:eastAsia="宋体" w:hAnsi="宋体" w:cs="Segoe UI"/>
+          <w:color w:val="24292E"/>
+          <w:sz w:val="28"/>
+          <w:szCs w:val="28"/>
+          <w:shd w:val="clear" w:color="auto" w:fill="FFFFFF"/>
+        </w:rPr>
+      </w:pPr>
+      <w:r>
+        <w:rPr>
           <w:rFonts w:ascii="宋体" w:eastAsia="宋体" w:hAnsi="宋体" w:cs="Segoe UI" w:hint="eastAsia"/>
           <w:color w:val="24292E"/>
           <w:sz w:val="28"/>
           <w:szCs w:val="28"/>
           <w:shd w:val="clear" w:color="auto" w:fill="FFFFFF"/>
         </w:rPr>
-      </w:pPr>
-    </w:p>
-    <w:p>
-      <w:pPr>
-        <w:pStyle w:val="2"/>
-        <w:rPr>
-          <w:rFonts w:cs="Segoe UI"/>
+        <w:t>本项目预期实现通过控制接受人体输入</w:t>
+      </w:r>
+      <w:r>
+        <w:rPr>
+          <w:rFonts w:ascii="宋体" w:eastAsia="宋体" w:hAnsi="宋体" w:cs="Segoe UI" w:hint="eastAsia"/>
           <w:color w:val="24292E"/>
           <w:sz w:val="28"/>
           <w:szCs w:val="28"/>
           <w:shd w:val="clear" w:color="auto" w:fill="FFFFFF"/>
         </w:rPr>
-      </w:pPr>
-      <w:bookmarkStart w:id="29" w:name="_Toc496988744"/>
-      <w:bookmarkStart w:id="30" w:name="_Toc496988879"/>
-      <w:r>
-        <w:rPr>
-          <w:rFonts w:hint="eastAsia"/>
-        </w:rPr>
-        <w:t>1</w:t>
-      </w:r>
-      <w:r>
-        <w:rPr>
-          <w:rFonts w:hint="eastAsia"/>
-        </w:rPr>
-        <w:t>.3</w:t>
-      </w:r>
-      <w:r>
-        <w:rPr>
-          <w:rFonts w:hint="eastAsia"/>
-        </w:rPr>
-        <w:t>项目定义与缩写</w:t>
-      </w:r>
-      <w:bookmarkEnd w:id="29"/>
-      <w:bookmarkEnd w:id="30"/>
-    </w:p>
-    <w:p>
-      <w:pPr>
+        <w:t>，电路配合机械控制的全自动化多品种咖啡机。项目产品名为：</w:t>
+      </w:r>
+      <w:r>
         <w:rPr>
           <w:rFonts w:ascii="宋体" w:eastAsia="宋体" w:hAnsi="宋体" w:cs="Segoe UI"/>
           <w:color w:val="24292E"/>
@@ -3911,7 +3922,8 @@
           <w:szCs w:val="28"/>
           <w:shd w:val="clear" w:color="auto" w:fill="FFFFFF"/>
         </w:rPr>
-      </w:pPr>
+        <w:t>Automatic Coffee Machine</w:t>
+      </w:r>
       <w:r>
         <w:rPr>
           <w:rFonts w:ascii="宋体" w:eastAsia="宋体" w:hAnsi="宋体" w:cs="Segoe UI" w:hint="eastAsia"/>
@@ -3920,7 +3932,7 @@
           <w:szCs w:val="28"/>
           <w:shd w:val="clear" w:color="auto" w:fill="FFFFFF"/>
         </w:rPr>
-        <w:t>本项目预期实现通过控制接受人体输入</w:t>
+        <w:t>，</w:t>
       </w:r>
       <w:r>
         <w:rPr>
@@ -3930,7 +3942,7 @@
           <w:szCs w:val="28"/>
           <w:shd w:val="clear" w:color="auto" w:fill="FFFFFF"/>
         </w:rPr>
-        <w:t>，电路配合机械控制的全自动化多品种咖啡机。项目产品名为：</w:t>
+        <w:t>简写为</w:t>
       </w:r>
       <w:r>
         <w:rPr>
@@ -3940,7 +3952,7 @@
           <w:szCs w:val="28"/>
           <w:shd w:val="clear" w:color="auto" w:fill="FFFFFF"/>
         </w:rPr>
-        <w:t>Automatic Coffee Machine</w:t>
+        <w:t>ACM</w:t>
       </w:r>
       <w:r>
         <w:rPr>
@@ -3950,43 +3962,13 @@
           <w:szCs w:val="28"/>
           <w:shd w:val="clear" w:color="auto" w:fill="FFFFFF"/>
         </w:rPr>
-        <w:t>，</w:t>
-      </w:r>
-      <w:r>
-        <w:rPr>
-          <w:rFonts w:ascii="宋体" w:eastAsia="宋体" w:hAnsi="宋体" w:cs="Segoe UI" w:hint="eastAsia"/>
-          <w:color w:val="24292E"/>
-          <w:sz w:val="28"/>
-          <w:szCs w:val="28"/>
-          <w:shd w:val="clear" w:color="auto" w:fill="FFFFFF"/>
-        </w:rPr>
-        <w:t>简写为</w:t>
-      </w:r>
-      <w:r>
+        <w:t>。</w:t>
+      </w:r>
+    </w:p>
+    <w:p>
+      <w:pPr>
         <w:rPr>
           <w:rFonts w:ascii="宋体" w:eastAsia="宋体" w:hAnsi="宋体" w:cs="Segoe UI"/>
-          <w:color w:val="24292E"/>
-          <w:sz w:val="28"/>
-          <w:szCs w:val="28"/>
-          <w:shd w:val="clear" w:color="auto" w:fill="FFFFFF"/>
-        </w:rPr>
-        <w:t>ACM</w:t>
-      </w:r>
-      <w:r>
-        <w:rPr>
-          <w:rFonts w:ascii="宋体" w:eastAsia="宋体" w:hAnsi="宋体" w:cs="Segoe UI" w:hint="eastAsia"/>
-          <w:color w:val="24292E"/>
-          <w:sz w:val="28"/>
-          <w:szCs w:val="28"/>
-          <w:shd w:val="clear" w:color="auto" w:fill="FFFFFF"/>
-        </w:rPr>
-        <w:t>。</w:t>
-      </w:r>
-    </w:p>
-    <w:p>
-      <w:pPr>
-        <w:rPr>
-          <w:rFonts w:ascii="宋体" w:eastAsia="宋体" w:hAnsi="宋体" w:cs="Segoe UI" w:hint="eastAsia"/>
           <w:color w:val="24292E"/>
           <w:sz w:val="28"/>
           <w:szCs w:val="28"/>
@@ -4064,8 +4046,8 @@
           <w:numId w:val="10"/>
         </w:numPr>
       </w:pPr>
-      <w:bookmarkStart w:id="31" w:name="_Toc496988745"/>
-      <w:bookmarkStart w:id="32" w:name="_Toc496988880"/>
+      <w:bookmarkStart w:id="30" w:name="_Toc496988745"/>
+      <w:bookmarkStart w:id="31" w:name="_Toc496988880"/>
       <w:r>
         <w:rPr>
           <w:rFonts w:hint="eastAsia"/>
@@ -4073,8 +4055,8 @@
         <w:lastRenderedPageBreak/>
         <w:t>项目说明</w:t>
       </w:r>
+      <w:bookmarkEnd w:id="30"/>
       <w:bookmarkEnd w:id="31"/>
-      <w:bookmarkEnd w:id="32"/>
     </w:p>
     <w:p>
       <w:pPr>
@@ -4094,7 +4076,6 @@
         <w:widowControl/>
         <w:jc w:val="left"/>
         <w:rPr>
-          <w:rFonts w:hint="eastAsia"/>
           <w:b/>
           <w:bCs/>
           <w:kern w:val="44"/>
@@ -4111,49 +4092,46 @@
           <w:numId w:val="10"/>
         </w:numPr>
       </w:pPr>
-      <w:bookmarkStart w:id="33" w:name="_Toc496988746"/>
-      <w:bookmarkStart w:id="34" w:name="_Toc496988881"/>
+      <w:bookmarkStart w:id="32" w:name="_Toc496988746"/>
+      <w:bookmarkStart w:id="33" w:name="_Toc496988881"/>
       <w:r>
         <w:rPr>
           <w:rFonts w:hint="eastAsia"/>
         </w:rPr>
         <w:t>项目周期</w:t>
       </w:r>
+      <w:bookmarkEnd w:id="32"/>
       <w:bookmarkEnd w:id="33"/>
+    </w:p>
+    <w:p>
+      <w:pPr>
+        <w:pStyle w:val="2"/>
+      </w:pPr>
+      <w:bookmarkStart w:id="34" w:name="_Toc496988747"/>
+      <w:bookmarkStart w:id="35" w:name="_Toc496988882"/>
+      <w:r>
+        <w:rPr>
+          <w:rFonts w:hint="eastAsia"/>
+        </w:rPr>
+        <w:t>3</w:t>
+      </w:r>
+      <w:r>
+        <w:t xml:space="preserve">.1 </w:t>
+      </w:r>
+      <w:r>
+        <w:rPr>
+          <w:rFonts w:hint="eastAsia"/>
+        </w:rPr>
+        <w:t>项目要求提交</w:t>
+      </w:r>
+      <w:r>
+        <w:rPr>
+          <w:rFonts w:hint="eastAsia"/>
+        </w:rPr>
+        <w:t>阶段</w:t>
+      </w:r>
       <w:bookmarkEnd w:id="34"/>
-    </w:p>
-    <w:p>
-      <w:pPr>
-        <w:pStyle w:val="2"/>
-        <w:rPr>
-          <w:rFonts w:hint="eastAsia"/>
-        </w:rPr>
-      </w:pPr>
-      <w:bookmarkStart w:id="35" w:name="_Toc496988747"/>
-      <w:bookmarkStart w:id="36" w:name="_Toc496988882"/>
-      <w:r>
-        <w:rPr>
-          <w:rFonts w:hint="eastAsia"/>
-        </w:rPr>
-        <w:t>3</w:t>
-      </w:r>
-      <w:r>
-        <w:t xml:space="preserve">.1 </w:t>
-      </w:r>
-      <w:r>
-        <w:rPr>
-          <w:rFonts w:hint="eastAsia"/>
-        </w:rPr>
-        <w:t>项目要求提交</w:t>
-      </w:r>
-      <w:r>
-        <w:rPr>
-          <w:rFonts w:hint="eastAsia"/>
-        </w:rPr>
-        <w:t>阶段</w:t>
-      </w:r>
       <w:bookmarkEnd w:id="35"/>
-      <w:bookmarkEnd w:id="36"/>
     </w:p>
     <w:p>
       <w:pPr>
@@ -4165,14 +4143,14 @@
           <w:shd w:val="clear" w:color="auto" w:fill="FFFFFF"/>
         </w:rPr>
       </w:pPr>
-      <w:bookmarkStart w:id="37" w:name="_Toc496988883"/>
+      <w:bookmarkStart w:id="36" w:name="_Toc496988883"/>
       <w:r>
         <w:rPr>
           <w:rStyle w:val="30"/>
         </w:rPr>
         <w:t>1）第一阶段</w:t>
       </w:r>
-      <w:bookmarkEnd w:id="37"/>
+      <w:bookmarkEnd w:id="36"/>
       <w:r>
         <w:rPr>
           <w:rFonts w:ascii="宋体" w:eastAsia="宋体" w:hAnsi="宋体" w:cs="Segoe UI"/>
@@ -4187,17 +4165,6 @@
     <w:p>
       <w:pPr>
         <w:rPr>
-          <w:rFonts w:ascii="宋体" w:eastAsia="宋体" w:hAnsi="宋体" w:cs="Segoe UI" w:hint="eastAsia"/>
-          <w:color w:val="24292E"/>
-          <w:sz w:val="28"/>
-          <w:szCs w:val="28"/>
-          <w:shd w:val="clear" w:color="auto" w:fill="FFFFFF"/>
-        </w:rPr>
-      </w:pPr>
-    </w:p>
-    <w:p>
-      <w:pPr>
-        <w:rPr>
           <w:rFonts w:ascii="宋体" w:eastAsia="宋体" w:hAnsi="宋体" w:cs="Segoe UI"/>
           <w:color w:val="24292E"/>
           <w:sz w:val="28"/>
@@ -4205,15 +4172,9 @@
           <w:shd w:val="clear" w:color="auto" w:fill="FFFFFF"/>
         </w:rPr>
       </w:pPr>
-      <w:bookmarkStart w:id="38" w:name="_Toc496988884"/>
-      <w:r>
-        <w:rPr>
-          <w:rStyle w:val="30"/>
-        </w:rPr>
-        <w:t>2）第二阶段</w:t>
-      </w:r>
-      <w:bookmarkEnd w:id="38"/>
-      <w:r>
+    </w:p>
+    <w:p>
+      <w:pPr>
         <w:rPr>
           <w:rFonts w:ascii="宋体" w:eastAsia="宋体" w:hAnsi="宋体" w:cs="Segoe UI"/>
           <w:color w:val="24292E"/>
@@ -4221,9 +4182,15 @@
           <w:szCs w:val="28"/>
           <w:shd w:val="clear" w:color="auto" w:fill="FFFFFF"/>
         </w:rPr>
-        <w:t>，在</w:t>
-      </w:r>
-      <w:proofErr w:type="spellStart"/>
+      </w:pPr>
+      <w:bookmarkStart w:id="37" w:name="_Toc496988884"/>
+      <w:r>
+        <w:rPr>
+          <w:rStyle w:val="30"/>
+        </w:rPr>
+        <w:t>2）第二阶段</w:t>
+      </w:r>
+      <w:bookmarkEnd w:id="37"/>
       <w:r>
         <w:rPr>
           <w:rFonts w:ascii="宋体" w:eastAsia="宋体" w:hAnsi="宋体" w:cs="Segoe UI"/>
@@ -4232,9 +4199,9 @@
           <w:szCs w:val="28"/>
           <w:shd w:val="clear" w:color="auto" w:fill="FFFFFF"/>
         </w:rPr>
-        <w:t>Matlab</w:t>
-      </w:r>
-      <w:proofErr w:type="spellEnd"/>
+        <w:t>，在</w:t>
+      </w:r>
+      <w:proofErr w:type="spellStart"/>
       <w:r>
         <w:rPr>
           <w:rFonts w:ascii="宋体" w:eastAsia="宋体" w:hAnsi="宋体" w:cs="Segoe UI"/>
@@ -4243,11 +4210,10 @@
           <w:szCs w:val="28"/>
           <w:shd w:val="clear" w:color="auto" w:fill="FFFFFF"/>
         </w:rPr>
-        <w:t>/Simulink环境中，实现咖啡机的物理建模，同时完成控制软件的概要设计，划分成若干个软件模块，确保模块覆盖设计规格书的所有功能，清晰定义各个模块的接口。（本阶段交付件：咖啡机物理模型文件和概要设计说明书）</w:t>
-      </w:r>
-    </w:p>
-    <w:p>
-      <w:pPr>
+        <w:t>Matlab</w:t>
+      </w:r>
+      <w:proofErr w:type="spellEnd"/>
+      <w:r>
         <w:rPr>
           <w:rFonts w:ascii="宋体" w:eastAsia="宋体" w:hAnsi="宋体" w:cs="Segoe UI"/>
           <w:color w:val="24292E"/>
@@ -4255,7 +4221,8 @@
           <w:szCs w:val="28"/>
           <w:shd w:val="clear" w:color="auto" w:fill="FFFFFF"/>
         </w:rPr>
-      </w:pPr>
+        <w:t>/Simulink环境中，实现咖啡机的物理建模，同时完成控制软件的概要设计，划分成若干个软件模块，确保模块覆盖设计规格书的所有功能，清晰定义各个模块的接口。（本阶段交付件：咖啡机物理模型文件和概要设计说明书）</w:t>
+      </w:r>
     </w:p>
     <w:p>
       <w:pPr>
@@ -4267,15 +4234,9 @@
           <w:shd w:val="clear" w:color="auto" w:fill="FFFFFF"/>
         </w:rPr>
       </w:pPr>
-      <w:bookmarkStart w:id="39" w:name="_Toc496988885"/>
-      <w:r>
-        <w:rPr>
-          <w:rStyle w:val="30"/>
-        </w:rPr>
-        <w:t>3）第三阶段</w:t>
-      </w:r>
-      <w:bookmarkEnd w:id="39"/>
-      <w:r>
+    </w:p>
+    <w:p>
+      <w:pPr>
         <w:rPr>
           <w:rFonts w:ascii="宋体" w:eastAsia="宋体" w:hAnsi="宋体" w:cs="Segoe UI"/>
           <w:color w:val="24292E"/>
@@ -4283,9 +4244,15 @@
           <w:szCs w:val="28"/>
           <w:shd w:val="clear" w:color="auto" w:fill="FFFFFF"/>
         </w:rPr>
-        <w:t>，基于</w:t>
-      </w:r>
-      <w:proofErr w:type="spellStart"/>
+      </w:pPr>
+      <w:bookmarkStart w:id="38" w:name="_Toc496988885"/>
+      <w:r>
+        <w:rPr>
+          <w:rStyle w:val="30"/>
+        </w:rPr>
+        <w:t>3）第三阶段</w:t>
+      </w:r>
+      <w:bookmarkEnd w:id="38"/>
       <w:r>
         <w:rPr>
           <w:rFonts w:ascii="宋体" w:eastAsia="宋体" w:hAnsi="宋体" w:cs="Segoe UI"/>
@@ -4294,9 +4261,9 @@
           <w:szCs w:val="28"/>
           <w:shd w:val="clear" w:color="auto" w:fill="FFFFFF"/>
         </w:rPr>
-        <w:t>simulink</w:t>
-      </w:r>
-      <w:proofErr w:type="spellEnd"/>
+        <w:t>，基于</w:t>
+      </w:r>
+      <w:proofErr w:type="spellStart"/>
       <w:r>
         <w:rPr>
           <w:rFonts w:ascii="宋体" w:eastAsia="宋体" w:hAnsi="宋体" w:cs="Segoe UI"/>
@@ -4305,9 +4272,9 @@
           <w:szCs w:val="28"/>
           <w:shd w:val="clear" w:color="auto" w:fill="FFFFFF"/>
         </w:rPr>
-        <w:t>/</w:t>
-      </w:r>
-      <w:proofErr w:type="spellStart"/>
+        <w:t>simulink</w:t>
+      </w:r>
+      <w:proofErr w:type="spellEnd"/>
       <w:r>
         <w:rPr>
           <w:rFonts w:ascii="宋体" w:eastAsia="宋体" w:hAnsi="宋体" w:cs="Segoe UI"/>
@@ -4316,9 +4283,9 @@
           <w:szCs w:val="28"/>
           <w:shd w:val="clear" w:color="auto" w:fill="FFFFFF"/>
         </w:rPr>
-        <w:t>stateflow</w:t>
-      </w:r>
-      <w:proofErr w:type="spellEnd"/>
+        <w:t>/</w:t>
+      </w:r>
+      <w:proofErr w:type="spellStart"/>
       <w:r>
         <w:rPr>
           <w:rFonts w:ascii="宋体" w:eastAsia="宋体" w:hAnsi="宋体" w:cs="Segoe UI"/>
@@ -4327,9 +4294,9 @@
           <w:szCs w:val="28"/>
           <w:shd w:val="clear" w:color="auto" w:fill="FFFFFF"/>
         </w:rPr>
-        <w:t>建模方法，设计各个软件模块的控制逻辑和算法，并与咖啡机物理模型进行协同仿真，实现整个咖啡制作流程。（本阶段交付件：控制软件模块</w:t>
-      </w:r>
-      <w:proofErr w:type="spellStart"/>
+        <w:t>stateflow</w:t>
+      </w:r>
+      <w:proofErr w:type="spellEnd"/>
       <w:r>
         <w:rPr>
           <w:rFonts w:ascii="宋体" w:eastAsia="宋体" w:hAnsi="宋体" w:cs="Segoe UI"/>
@@ -4338,9 +4305,9 @@
           <w:szCs w:val="28"/>
           <w:shd w:val="clear" w:color="auto" w:fill="FFFFFF"/>
         </w:rPr>
-        <w:t>stateflow</w:t>
-      </w:r>
-      <w:proofErr w:type="spellEnd"/>
+        <w:t>建模方法，设计各个软件模块的控制逻辑和算法，并与咖啡机物理模型进行协同仿真，实现整个咖啡制作流程。（本阶段交付件：控制软件模块</w:t>
+      </w:r>
+      <w:proofErr w:type="spellStart"/>
       <w:r>
         <w:rPr>
           <w:rFonts w:ascii="宋体" w:eastAsia="宋体" w:hAnsi="宋体" w:cs="Segoe UI"/>
@@ -4349,11 +4316,10 @@
           <w:szCs w:val="28"/>
           <w:shd w:val="clear" w:color="auto" w:fill="FFFFFF"/>
         </w:rPr>
-        <w:t>模型文件）</w:t>
-      </w:r>
-    </w:p>
-    <w:p>
-      <w:pPr>
+        <w:t>stateflow</w:t>
+      </w:r>
+      <w:proofErr w:type="spellEnd"/>
+      <w:r>
         <w:rPr>
           <w:rFonts w:ascii="宋体" w:eastAsia="宋体" w:hAnsi="宋体" w:cs="Segoe UI"/>
           <w:color w:val="24292E"/>
@@ -4361,7 +4327,8 @@
           <w:szCs w:val="28"/>
           <w:shd w:val="clear" w:color="auto" w:fill="FFFFFF"/>
         </w:rPr>
-      </w:pPr>
+        <w:t>模型文件）</w:t>
+      </w:r>
     </w:p>
     <w:p>
       <w:pPr>
@@ -4373,15 +4340,9 @@
           <w:shd w:val="clear" w:color="auto" w:fill="FFFFFF"/>
         </w:rPr>
       </w:pPr>
-      <w:bookmarkStart w:id="40" w:name="_Toc496988886"/>
-      <w:r>
-        <w:rPr>
-          <w:rStyle w:val="30"/>
-        </w:rPr>
-        <w:t>4）第四阶段</w:t>
-      </w:r>
-      <w:bookmarkEnd w:id="40"/>
-      <w:r>
+    </w:p>
+    <w:p>
+      <w:pPr>
         <w:rPr>
           <w:rFonts w:ascii="宋体" w:eastAsia="宋体" w:hAnsi="宋体" w:cs="Segoe UI"/>
           <w:color w:val="24292E"/>
@@ -4389,9 +4350,15 @@
           <w:szCs w:val="28"/>
           <w:shd w:val="clear" w:color="auto" w:fill="FFFFFF"/>
         </w:rPr>
-        <w:t>，基于模块的</w:t>
-      </w:r>
-      <w:proofErr w:type="spellStart"/>
+      </w:pPr>
+      <w:bookmarkStart w:id="39" w:name="_Toc496988886"/>
+      <w:r>
+        <w:rPr>
+          <w:rStyle w:val="30"/>
+        </w:rPr>
+        <w:t>4）第四阶段</w:t>
+      </w:r>
+      <w:bookmarkEnd w:id="39"/>
       <w:r>
         <w:rPr>
           <w:rFonts w:ascii="宋体" w:eastAsia="宋体" w:hAnsi="宋体" w:cs="Segoe UI"/>
@@ -4400,9 +4367,9 @@
           <w:szCs w:val="28"/>
           <w:shd w:val="clear" w:color="auto" w:fill="FFFFFF"/>
         </w:rPr>
-        <w:t>stateflow</w:t>
-      </w:r>
-      <w:proofErr w:type="spellEnd"/>
+        <w:t>，基于模块的</w:t>
+      </w:r>
+      <w:proofErr w:type="spellStart"/>
       <w:r>
         <w:rPr>
           <w:rFonts w:ascii="宋体" w:eastAsia="宋体" w:hAnsi="宋体" w:cs="Segoe UI"/>
@@ -4411,8 +4378,9 @@
           <w:szCs w:val="28"/>
           <w:shd w:val="clear" w:color="auto" w:fill="FFFFFF"/>
         </w:rPr>
-        <w:t>模型，手动编写或用自动代</w:t>
-      </w:r>
+        <w:t>stateflow</w:t>
+      </w:r>
+      <w:proofErr w:type="spellEnd"/>
       <w:r>
         <w:rPr>
           <w:rFonts w:ascii="宋体" w:eastAsia="宋体" w:hAnsi="宋体" w:cs="Segoe UI"/>
@@ -4421,6 +4389,16 @@
           <w:szCs w:val="28"/>
           <w:shd w:val="clear" w:color="auto" w:fill="FFFFFF"/>
         </w:rPr>
+        <w:t>模型，手动编写或用自动代</w:t>
+      </w:r>
+      <w:r>
+        <w:rPr>
+          <w:rFonts w:ascii="宋体" w:eastAsia="宋体" w:hAnsi="宋体" w:cs="Segoe UI"/>
+          <w:color w:val="24292E"/>
+          <w:sz w:val="28"/>
+          <w:szCs w:val="28"/>
+          <w:shd w:val="clear" w:color="auto" w:fill="FFFFFF"/>
+        </w:rPr>
         <w:lastRenderedPageBreak/>
         <w:t>码生成工具，完成C代码设计工作。（本阶段交付件：模块C代码及代码自动生成报告）</w:t>
       </w:r>
@@ -4446,14 +4424,14 @@
           <w:shd w:val="clear" w:color="auto" w:fill="FFFFFF"/>
         </w:rPr>
       </w:pPr>
-      <w:bookmarkStart w:id="41" w:name="_Toc496988887"/>
+      <w:bookmarkStart w:id="40" w:name="_Toc496988887"/>
       <w:r>
         <w:rPr>
           <w:rStyle w:val="30"/>
         </w:rPr>
         <w:t>5）第五阶段</w:t>
       </w:r>
-      <w:bookmarkEnd w:id="41"/>
+      <w:bookmarkEnd w:id="40"/>
       <w:r>
         <w:rPr>
           <w:rFonts w:ascii="宋体" w:eastAsia="宋体" w:hAnsi="宋体" w:cs="Segoe UI"/>
@@ -4486,14 +4464,14 @@
           <w:shd w:val="clear" w:color="auto" w:fill="FFFFFF"/>
         </w:rPr>
       </w:pPr>
-      <w:bookmarkStart w:id="42" w:name="_Toc496988888"/>
+      <w:bookmarkStart w:id="41" w:name="_Toc496988888"/>
       <w:r>
         <w:rPr>
           <w:rStyle w:val="30"/>
         </w:rPr>
         <w:t>6）第六阶段</w:t>
       </w:r>
-      <w:bookmarkEnd w:id="42"/>
+      <w:bookmarkEnd w:id="41"/>
       <w:r>
         <w:rPr>
           <w:rFonts w:ascii="宋体" w:eastAsia="宋体" w:hAnsi="宋体" w:cs="Segoe UI"/>
@@ -4510,7 +4488,7 @@
         <w:widowControl/>
         <w:jc w:val="left"/>
         <w:rPr>
-          <w:rFonts w:ascii="Georgia" w:eastAsia="宋体" w:hAnsi="Georgia" w:cs="宋体" w:hint="eastAsia"/>
+          <w:rFonts w:ascii="Georgia" w:eastAsia="宋体" w:hAnsi="Georgia" w:cs="宋体"/>
           <w:color w:val="2F2F2F"/>
           <w:kern w:val="0"/>
           <w:sz w:val="24"/>
@@ -4539,8 +4517,8 @@
       <w:pPr>
         <w:pStyle w:val="2"/>
       </w:pPr>
-      <w:bookmarkStart w:id="43" w:name="_Toc496988748"/>
-      <w:bookmarkStart w:id="44" w:name="_Toc496988889"/>
+      <w:bookmarkStart w:id="42" w:name="_Toc496988748"/>
+      <w:bookmarkStart w:id="43" w:name="_Toc496988889"/>
       <w:r>
         <w:rPr>
           <w:rFonts w:hint="eastAsia"/>
@@ -4566,55 +4544,61 @@
         </w:rPr>
         <w:t>完成情况</w:t>
       </w:r>
+      <w:bookmarkEnd w:id="42"/>
       <w:bookmarkEnd w:id="43"/>
+    </w:p>
+    <w:p>
+      <w:pPr>
+        <w:pStyle w:val="3"/>
+        <w:rPr>
+          <w:shd w:val="clear" w:color="auto" w:fill="FFFFFF"/>
+        </w:rPr>
+      </w:pPr>
+      <w:bookmarkStart w:id="44" w:name="_Toc496988749"/>
+      <w:bookmarkStart w:id="45" w:name="_Toc496988890"/>
+      <w:r>
+        <w:rPr>
+          <w:shd w:val="clear" w:color="auto" w:fill="FFFFFF"/>
+        </w:rPr>
+        <w:t>3</w:t>
+      </w:r>
+      <w:r>
+        <w:rPr>
+          <w:shd w:val="clear" w:color="auto" w:fill="FFFFFF"/>
+        </w:rPr>
+        <w:t>.</w:t>
+      </w:r>
+      <w:r>
+        <w:rPr>
+          <w:shd w:val="clear" w:color="auto" w:fill="FFFFFF"/>
+        </w:rPr>
+        <w:t>2</w:t>
+      </w:r>
+      <w:r>
+        <w:rPr>
+          <w:shd w:val="clear" w:color="auto" w:fill="FFFFFF"/>
+        </w:rPr>
+        <w:t>.1</w:t>
+      </w:r>
+      <w:r>
+        <w:rPr>
+          <w:shd w:val="clear" w:color="auto" w:fill="FFFFFF"/>
+        </w:rPr>
+        <w:t xml:space="preserve"> </w:t>
+      </w:r>
+      <w:r>
+        <w:rPr>
+          <w:rFonts w:hint="eastAsia"/>
+          <w:shd w:val="clear" w:color="auto" w:fill="FFFFFF"/>
+        </w:rPr>
+        <w:t>第一周</w:t>
+      </w:r>
       <w:bookmarkEnd w:id="44"/>
-    </w:p>
-    <w:p>
-      <w:pPr>
-        <w:pStyle w:val="3"/>
-        <w:rPr>
-          <w:rFonts w:hint="eastAsia"/>
-          <w:shd w:val="clear" w:color="auto" w:fill="FFFFFF"/>
-        </w:rPr>
-      </w:pPr>
-      <w:bookmarkStart w:id="45" w:name="_Toc496988749"/>
-      <w:bookmarkStart w:id="46" w:name="_Toc496988890"/>
-      <w:r>
-        <w:rPr>
-          <w:shd w:val="clear" w:color="auto" w:fill="FFFFFF"/>
-        </w:rPr>
-        <w:t>3</w:t>
-      </w:r>
-      <w:r>
-        <w:rPr>
-          <w:shd w:val="clear" w:color="auto" w:fill="FFFFFF"/>
-        </w:rPr>
-        <w:t>.</w:t>
-      </w:r>
-      <w:r>
-        <w:rPr>
-          <w:shd w:val="clear" w:color="auto" w:fill="FFFFFF"/>
-        </w:rPr>
-        <w:t>1.1</w:t>
-      </w:r>
-      <w:r>
-        <w:rPr>
-          <w:shd w:val="clear" w:color="auto" w:fill="FFFFFF"/>
-        </w:rPr>
-        <w:t xml:space="preserve"> </w:t>
-      </w:r>
-      <w:r>
-        <w:rPr>
-          <w:rFonts w:hint="eastAsia"/>
-          <w:shd w:val="clear" w:color="auto" w:fill="FFFFFF"/>
-        </w:rPr>
-        <w:t>第一周</w:t>
-      </w:r>
       <w:bookmarkEnd w:id="45"/>
-      <w:bookmarkEnd w:id="46"/>
-    </w:p>
-    <w:p>
-      <w:pPr>
+    </w:p>
+    <w:p>
+      <w:pPr>
+        <w:ind w:firstLine="420"/>
         <w:rPr>
           <w:rFonts w:ascii="宋体" w:eastAsia="宋体" w:hAnsi="宋体" w:cs="Segoe UI"/>
           <w:color w:val="24292E"/>
@@ -4762,7 +4746,7 @@
         <w:spacing w:before="0" w:beforeAutospacing="0" w:after="375" w:afterAutospacing="0" w:line="450" w:lineRule="atLeast"/>
         <w:jc w:val="center"/>
         <w:rPr>
-          <w:rFonts w:ascii="Georgia" w:hAnsi="Georgia" w:hint="eastAsia"/>
+          <w:rFonts w:ascii="Georgia" w:hAnsi="Georgia"/>
           <w:color w:val="2F2F2F"/>
         </w:rPr>
       </w:pPr>
@@ -4892,7 +4876,7 @@
         <w:spacing w:after="375"/>
         <w:jc w:val="center"/>
         <w:rPr>
-          <w:rFonts w:ascii="Georgia" w:eastAsia="宋体" w:hAnsi="Georgia" w:cs="宋体" w:hint="eastAsia"/>
+          <w:rFonts w:ascii="Georgia" w:eastAsia="宋体" w:hAnsi="Georgia" w:cs="宋体"/>
           <w:color w:val="2F2F2F"/>
           <w:kern w:val="0"/>
           <w:sz w:val="24"/>
@@ -5223,7 +5207,7 @@
         <w:ind w:left="840" w:firstLine="420"/>
         <w:jc w:val="left"/>
         <w:rPr>
-          <w:rFonts w:ascii="Georgia" w:eastAsia="宋体" w:hAnsi="Georgia" w:cs="宋体" w:hint="eastAsia"/>
+          <w:rFonts w:ascii="Georgia" w:eastAsia="宋体" w:hAnsi="Georgia" w:cs="宋体"/>
           <w:color w:val="2F2F2F"/>
           <w:kern w:val="0"/>
           <w:sz w:val="24"/>
@@ -5252,27 +5236,7 @@
             <w:szCs w:val="21"/>
             <w:shd w:val="clear" w:color="auto" w:fill="F6F8FA"/>
           </w:rPr>
-          <w:t xml:space="preserve">Software Project </w:t>
-        </w:r>
-        <w:r>
-          <w:rPr>
-            <w:rStyle w:val="a4"/>
-            <w:rFonts w:ascii="Segoe UI" w:hAnsi="Segoe UI" w:cs="Segoe UI"/>
-            <w:color w:val="0366D6"/>
-            <w:szCs w:val="21"/>
-            <w:shd w:val="clear" w:color="auto" w:fill="F6F8FA"/>
-          </w:rPr>
-          <w:t>S</w:t>
-        </w:r>
-        <w:r>
-          <w:rPr>
-            <w:rStyle w:val="a4"/>
-            <w:rFonts w:ascii="Segoe UI" w:hAnsi="Segoe UI" w:cs="Segoe UI"/>
-            <w:color w:val="0366D6"/>
-            <w:szCs w:val="21"/>
-            <w:shd w:val="clear" w:color="auto" w:fill="F6F8FA"/>
-          </w:rPr>
-          <w:t>ummary Report.docx</w:t>
+          <w:t>Software Project Summary Report.docx</w:t>
         </w:r>
       </w:hyperlink>
     </w:p>
@@ -5284,7 +5248,7 @@
         <w:ind w:left="420" w:firstLine="420"/>
         <w:jc w:val="left"/>
         <w:rPr>
-          <w:rFonts w:ascii="Georgia" w:eastAsia="宋体" w:hAnsi="Georgia" w:cs="宋体" w:hint="eastAsia"/>
+          <w:rFonts w:ascii="Georgia" w:eastAsia="宋体" w:hAnsi="Georgia" w:cs="宋体"/>
           <w:color w:val="2F2F2F"/>
           <w:kern w:val="0"/>
           <w:sz w:val="24"/>
@@ -5389,7 +5353,7 @@
         <w:spacing w:after="375"/>
         <w:jc w:val="left"/>
         <w:rPr>
-          <w:rFonts w:ascii="Georgia" w:eastAsia="宋体" w:hAnsi="Georgia" w:cs="宋体" w:hint="eastAsia"/>
+          <w:rFonts w:ascii="Georgia" w:eastAsia="宋体" w:hAnsi="Georgia" w:cs="宋体"/>
           <w:color w:val="2F2F2F"/>
           <w:kern w:val="0"/>
           <w:sz w:val="24"/>
@@ -5401,128 +5365,141 @@
       <w:pPr>
         <w:pStyle w:val="3"/>
         <w:rPr>
+          <w:shd w:val="clear" w:color="auto" w:fill="FFFFFF"/>
+        </w:rPr>
+      </w:pPr>
+      <w:bookmarkStart w:id="46" w:name="_Toc496988750"/>
+      <w:bookmarkStart w:id="47" w:name="_Toc496988891"/>
+      <w:r>
+        <w:rPr>
           <w:rFonts w:hint="eastAsia"/>
           <w:shd w:val="clear" w:color="auto" w:fill="FFFFFF"/>
         </w:rPr>
-      </w:pPr>
-      <w:bookmarkStart w:id="47" w:name="_Toc496988750"/>
-      <w:bookmarkStart w:id="48" w:name="_Toc496988891"/>
+        <w:t>3</w:t>
+      </w:r>
       <w:r>
         <w:rPr>
           <w:rFonts w:hint="eastAsia"/>
           <w:shd w:val="clear" w:color="auto" w:fill="FFFFFF"/>
         </w:rPr>
-        <w:t>3</w:t>
+        <w:t xml:space="preserve">.2.2 </w:t>
       </w:r>
       <w:r>
         <w:rPr>
           <w:rFonts w:hint="eastAsia"/>
           <w:shd w:val="clear" w:color="auto" w:fill="FFFFFF"/>
         </w:rPr>
-        <w:t xml:space="preserve">.2.2 </w:t>
-      </w:r>
-      <w:r>
-        <w:rPr>
-          <w:rFonts w:hint="eastAsia"/>
-          <w:shd w:val="clear" w:color="auto" w:fill="FFFFFF"/>
-        </w:rPr>
         <w:t>第二周</w:t>
       </w:r>
+      <w:bookmarkEnd w:id="46"/>
       <w:bookmarkEnd w:id="47"/>
-      <w:bookmarkEnd w:id="48"/>
-    </w:p>
-    <w:p>
-      <w:pPr>
-        <w:pStyle w:val="a5"/>
-        <w:shd w:val="clear" w:color="auto" w:fill="FFFFFF"/>
-        <w:spacing w:before="0" w:beforeAutospacing="0" w:after="375" w:afterAutospacing="0" w:line="450" w:lineRule="atLeast"/>
-        <w:rPr>
-          <w:rFonts w:ascii="Georgia" w:hAnsi="Georgia"/>
-          <w:color w:val="2F2F2F"/>
-        </w:rPr>
-      </w:pPr>
-      <w:r>
-        <w:rPr>
-          <w:rFonts w:ascii="Georgia" w:hAnsi="Georgia" w:hint="eastAsia"/>
-          <w:color w:val="2F2F2F"/>
+    </w:p>
+    <w:p>
+      <w:pPr>
+        <w:ind w:firstLine="420"/>
+        <w:rPr>
+          <w:rFonts w:ascii="宋体" w:eastAsia="宋体" w:hAnsi="宋体" w:cs="Segoe UI"/>
+          <w:color w:val="24292E"/>
+          <w:sz w:val="28"/>
+          <w:szCs w:val="28"/>
+          <w:shd w:val="clear" w:color="auto" w:fill="FFFFFF"/>
+        </w:rPr>
+      </w:pPr>
+      <w:r>
+        <w:rPr>
+          <w:rFonts w:ascii="宋体" w:eastAsia="宋体" w:hAnsi="宋体" w:cs="Segoe UI" w:hint="eastAsia"/>
+          <w:color w:val="24292E"/>
+          <w:sz w:val="28"/>
+          <w:szCs w:val="28"/>
+          <w:shd w:val="clear" w:color="auto" w:fill="FFFFFF"/>
         </w:rPr>
         <w:t>完成物理建模</w:t>
       </w:r>
       <w:r>
         <w:rPr>
-          <w:rFonts w:ascii="Georgia" w:hAnsi="Georgia" w:hint="eastAsia"/>
-          <w:color w:val="2F2F2F"/>
+          <w:rFonts w:ascii="宋体" w:eastAsia="宋体" w:hAnsi="宋体" w:cs="Segoe UI" w:hint="eastAsia"/>
+          <w:color w:val="24292E"/>
+          <w:sz w:val="28"/>
+          <w:szCs w:val="28"/>
+          <w:shd w:val="clear" w:color="auto" w:fill="FFFFFF"/>
         </w:rPr>
         <w:t>，</w:t>
       </w:r>
       <w:r>
         <w:rPr>
-          <w:rFonts w:ascii="Georgia" w:hAnsi="Georgia"/>
-          <w:color w:val="2F2F2F"/>
+          <w:rFonts w:ascii="宋体" w:eastAsia="宋体" w:hAnsi="宋体" w:cs="Segoe UI"/>
+          <w:color w:val="24292E"/>
+          <w:sz w:val="28"/>
+          <w:szCs w:val="28"/>
+          <w:shd w:val="clear" w:color="auto" w:fill="FFFFFF"/>
         </w:rPr>
         <w:t>基于</w:t>
       </w:r>
       <w:proofErr w:type="spellStart"/>
       <w:r>
         <w:rPr>
-          <w:rFonts w:ascii="Georgia" w:hAnsi="Georgia"/>
-          <w:color w:val="2F2F2F"/>
+          <w:rFonts w:ascii="宋体" w:eastAsia="宋体" w:hAnsi="宋体" w:cs="Segoe UI"/>
+          <w:color w:val="24292E"/>
+          <w:sz w:val="28"/>
+          <w:szCs w:val="28"/>
+          <w:shd w:val="clear" w:color="auto" w:fill="FFFFFF"/>
         </w:rPr>
         <w:t>simulink</w:t>
       </w:r>
       <w:proofErr w:type="spellEnd"/>
       <w:r>
         <w:rPr>
-          <w:rFonts w:ascii="Georgia" w:hAnsi="Georgia"/>
-          <w:color w:val="2F2F2F"/>
+          <w:rFonts w:ascii="宋体" w:eastAsia="宋体" w:hAnsi="宋体" w:cs="Segoe UI"/>
+          <w:color w:val="24292E"/>
+          <w:sz w:val="28"/>
+          <w:szCs w:val="28"/>
+          <w:shd w:val="clear" w:color="auto" w:fill="FFFFFF"/>
         </w:rPr>
         <w:t>/</w:t>
       </w:r>
       <w:proofErr w:type="spellStart"/>
       <w:r>
         <w:rPr>
-          <w:rFonts w:ascii="Georgia" w:hAnsi="Georgia"/>
-          <w:color w:val="2F2F2F"/>
+          <w:rFonts w:ascii="宋体" w:eastAsia="宋体" w:hAnsi="宋体" w:cs="Segoe UI"/>
+          <w:color w:val="24292E"/>
+          <w:sz w:val="28"/>
+          <w:szCs w:val="28"/>
+          <w:shd w:val="clear" w:color="auto" w:fill="FFFFFF"/>
         </w:rPr>
         <w:t>stateflow</w:t>
       </w:r>
       <w:proofErr w:type="spellEnd"/>
       <w:r>
         <w:rPr>
-          <w:rFonts w:ascii="Georgia" w:hAnsi="Georgia"/>
-          <w:color w:val="2F2F2F"/>
+          <w:rFonts w:ascii="宋体" w:eastAsia="宋体" w:hAnsi="宋体" w:cs="Segoe UI"/>
+          <w:color w:val="24292E"/>
+          <w:sz w:val="28"/>
+          <w:szCs w:val="28"/>
+          <w:shd w:val="clear" w:color="auto" w:fill="FFFFFF"/>
         </w:rPr>
         <w:t>建模方法，设计各个软件模块的控制逻辑和算法，并与咖啡机物理模型进行协同仿真，实现整个咖啡制作流程。基于模块的</w:t>
       </w:r>
       <w:proofErr w:type="spellStart"/>
       <w:r>
         <w:rPr>
-          <w:rFonts w:ascii="Georgia" w:hAnsi="Georgia"/>
-          <w:color w:val="2F2F2F"/>
+          <w:rFonts w:ascii="宋体" w:eastAsia="宋体" w:hAnsi="宋体" w:cs="Segoe UI"/>
+          <w:color w:val="24292E"/>
+          <w:sz w:val="28"/>
+          <w:szCs w:val="28"/>
+          <w:shd w:val="clear" w:color="auto" w:fill="FFFFFF"/>
         </w:rPr>
         <w:t>stateflow</w:t>
       </w:r>
       <w:proofErr w:type="spellEnd"/>
       <w:r>
         <w:rPr>
-          <w:rFonts w:ascii="Georgia" w:hAnsi="Georgia"/>
-          <w:color w:val="2F2F2F"/>
-        </w:rPr>
-        <w:t>模型，手动编写或用自动代码生成工具，完成</w:t>
-      </w:r>
-      <w:r>
-        <w:rPr>
-          <w:rFonts w:ascii="Georgia" w:hAnsi="Georgia"/>
-          <w:color w:val="2F2F2F"/>
-        </w:rPr>
-        <w:t>C</w:t>
-      </w:r>
-      <w:r>
-        <w:rPr>
-          <w:rFonts w:ascii="Georgia" w:hAnsi="Georgia"/>
-          <w:color w:val="2F2F2F"/>
-        </w:rPr>
-        <w:t>代码设计工作。</w:t>
+          <w:rFonts w:ascii="宋体" w:eastAsia="宋体" w:hAnsi="宋体" w:cs="Segoe UI"/>
+          <w:color w:val="24292E"/>
+          <w:sz w:val="28"/>
+          <w:szCs w:val="28"/>
+          <w:shd w:val="clear" w:color="auto" w:fill="FFFFFF"/>
+        </w:rPr>
+        <w:t>模型，手动编写或用自动代码生成工具，完成C代码设计工作。</w:t>
       </w:r>
     </w:p>
     <w:p>
@@ -5620,7 +5597,7 @@
     <w:p>
       <w:pPr>
         <w:rPr>
-          <w:rFonts w:ascii="宋体" w:eastAsia="宋体" w:hAnsi="宋体" w:cs="Segoe UI" w:hint="eastAsia"/>
+          <w:rFonts w:ascii="宋体" w:eastAsia="宋体" w:hAnsi="宋体" w:cs="Segoe UI"/>
           <w:color w:val="24292E"/>
           <w:sz w:val="28"/>
           <w:szCs w:val="28"/>
@@ -5675,73 +5652,73 @@
         <w:shd w:val="clear" w:color="auto" w:fill="FFFFFF"/>
         <w:spacing w:before="0" w:beforeAutospacing="0" w:after="375" w:afterAutospacing="0" w:line="450" w:lineRule="atLeast"/>
         <w:rPr>
+          <w:rFonts w:ascii="Georgia" w:hAnsi="Georgia"/>
+          <w:color w:val="2F2F2F"/>
+        </w:rPr>
+      </w:pPr>
+      <w:r>
+        <w:rPr>
+          <w:rFonts w:ascii="Georgia" w:hAnsi="Georgia"/>
+          <w:color w:val="2F2F2F"/>
+        </w:rPr>
+        <w:t>（本</w:t>
+      </w:r>
+      <w:r>
+        <w:rPr>
           <w:rFonts w:ascii="Georgia" w:hAnsi="Georgia" w:hint="eastAsia"/>
           <w:color w:val="2F2F2F"/>
         </w:rPr>
-      </w:pPr>
+        <w:t>周</w:t>
+      </w:r>
       <w:r>
         <w:rPr>
           <w:rFonts w:ascii="Georgia" w:hAnsi="Georgia"/>
           <w:color w:val="2F2F2F"/>
         </w:rPr>
-        <w:t>（本</w:t>
+        <w:t>交付件：模块</w:t>
+      </w:r>
+      <w:r>
+        <w:rPr>
+          <w:rFonts w:ascii="Georgia" w:hAnsi="Georgia"/>
+          <w:color w:val="2F2F2F"/>
+        </w:rPr>
+        <w:t>C</w:t>
+      </w:r>
+      <w:r>
+        <w:rPr>
+          <w:rFonts w:ascii="Georgia" w:hAnsi="Georgia"/>
+          <w:color w:val="2F2F2F"/>
+        </w:rPr>
+        <w:t>代码及代码自动生成报告</w:t>
       </w:r>
       <w:r>
         <w:rPr>
           <w:rFonts w:ascii="Georgia" w:hAnsi="Georgia" w:hint="eastAsia"/>
           <w:color w:val="2F2F2F"/>
         </w:rPr>
-        <w:t>周</w:t>
+        <w:t>，</w:t>
       </w:r>
       <w:r>
         <w:rPr>
           <w:rFonts w:ascii="Georgia" w:hAnsi="Georgia"/>
           <w:color w:val="2F2F2F"/>
         </w:rPr>
-        <w:t>交付件：模块</w:t>
-      </w:r>
+        <w:t>控制软件模块</w:t>
+      </w:r>
+      <w:proofErr w:type="spellStart"/>
       <w:r>
         <w:rPr>
           <w:rFonts w:ascii="Georgia" w:hAnsi="Georgia"/>
           <w:color w:val="2F2F2F"/>
         </w:rPr>
-        <w:t>C</w:t>
-      </w:r>
+        <w:t>stateflow</w:t>
+      </w:r>
+      <w:proofErr w:type="spellEnd"/>
       <w:r>
         <w:rPr>
           <w:rFonts w:ascii="Georgia" w:hAnsi="Georgia"/>
           <w:color w:val="2F2F2F"/>
         </w:rPr>
-        <w:t>代码及代码自动生成报告</w:t>
-      </w:r>
-      <w:r>
-        <w:rPr>
-          <w:rFonts w:ascii="Georgia" w:hAnsi="Georgia" w:hint="eastAsia"/>
-          <w:color w:val="2F2F2F"/>
-        </w:rPr>
-        <w:t>，</w:t>
-      </w:r>
-      <w:r>
-        <w:rPr>
-          <w:rFonts w:ascii="Georgia" w:hAnsi="Georgia"/>
-          <w:color w:val="2F2F2F"/>
-        </w:rPr>
-        <w:t>控制软件模块</w:t>
-      </w:r>
-      <w:proofErr w:type="spellStart"/>
-      <w:r>
-        <w:rPr>
-          <w:rFonts w:ascii="Georgia" w:hAnsi="Georgia"/>
-          <w:color w:val="2F2F2F"/>
-        </w:rPr>
-        <w:t>stateflow</w:t>
-      </w:r>
-      <w:proofErr w:type="spellEnd"/>
-      <w:r>
-        <w:rPr>
-          <w:rFonts w:ascii="Georgia" w:hAnsi="Georgia"/>
-          <w:color w:val="2F2F2F"/>
-        </w:rPr>
         <w:t>模型文件）</w:t>
       </w:r>
     </w:p>
@@ -5758,8 +5735,8 @@
           <w:shd w:val="clear" w:color="auto" w:fill="FFFFFF"/>
         </w:rPr>
       </w:pPr>
-      <w:bookmarkStart w:id="49" w:name="_Toc496988751"/>
-      <w:bookmarkStart w:id="50" w:name="_Toc496988892"/>
+      <w:bookmarkStart w:id="48" w:name="_Toc496988751"/>
+      <w:bookmarkStart w:id="49" w:name="_Toc496988892"/>
       <w:r>
         <w:rPr>
           <w:rFonts w:hint="eastAsia"/>
@@ -5774,8 +5751,8 @@
         </w:rPr>
         <w:t>.2.3 第三周</w:t>
       </w:r>
+      <w:bookmarkEnd w:id="48"/>
       <w:bookmarkEnd w:id="49"/>
-      <w:bookmarkEnd w:id="50"/>
       <w:r>
         <w:rPr>
           <w:shd w:val="clear" w:color="auto" w:fill="FFFFFF"/>
@@ -5784,176 +5761,96 @@
       </w:r>
     </w:p>
     <w:p>
-      <w:r>
-        <w:rPr>
-          <w:rFonts w:ascii="Georgia" w:eastAsia="宋体" w:hAnsi="Georgia" w:cs="宋体"/>
-          <w:color w:val="2F2F2F"/>
-          <w:kern w:val="0"/>
-          <w:sz w:val="24"/>
-          <w:szCs w:val="24"/>
-        </w:rPr>
-        <w:t>基于</w:t>
-      </w:r>
-      <w:r>
-        <w:rPr>
-          <w:rFonts w:ascii="Georgia" w:eastAsia="宋体" w:hAnsi="Georgia" w:cs="宋体"/>
-          <w:color w:val="2F2F2F"/>
-          <w:kern w:val="0"/>
-          <w:sz w:val="24"/>
-          <w:szCs w:val="24"/>
-        </w:rPr>
-        <w:t>MATLAB</w:t>
-      </w:r>
-      <w:r>
-        <w:rPr>
-          <w:rFonts w:ascii="Georgia" w:eastAsia="宋体" w:hAnsi="Georgia" w:cs="宋体"/>
-          <w:color w:val="2F2F2F"/>
-          <w:kern w:val="0"/>
-          <w:sz w:val="24"/>
-          <w:szCs w:val="24"/>
-        </w:rPr>
-        <w:t>工具，对模块</w:t>
-      </w:r>
-      <w:r>
-        <w:rPr>
-          <w:rFonts w:ascii="Georgia" w:eastAsia="宋体" w:hAnsi="Georgia" w:cs="宋体"/>
-          <w:color w:val="2F2F2F"/>
-          <w:kern w:val="0"/>
-          <w:sz w:val="24"/>
-          <w:szCs w:val="24"/>
-        </w:rPr>
-        <w:t>C</w:t>
-      </w:r>
-      <w:r>
-        <w:rPr>
-          <w:rFonts w:ascii="Georgia" w:eastAsia="宋体" w:hAnsi="Georgia" w:cs="宋体"/>
-          <w:color w:val="2F2F2F"/>
-          <w:kern w:val="0"/>
-          <w:sz w:val="24"/>
-          <w:szCs w:val="24"/>
-        </w:rPr>
-        <w:t>代码进行</w:t>
-      </w:r>
-      <w:r>
-        <w:rPr>
-          <w:rFonts w:ascii="Georgia" w:eastAsia="宋体" w:hAnsi="Georgia" w:cs="宋体"/>
-          <w:color w:val="2F2F2F"/>
-          <w:kern w:val="0"/>
-          <w:sz w:val="24"/>
-          <w:szCs w:val="24"/>
-        </w:rPr>
-        <w:t>Software in Loop</w:t>
-      </w:r>
-      <w:r>
-        <w:rPr>
-          <w:rFonts w:ascii="Georgia" w:eastAsia="宋体" w:hAnsi="Georgia" w:cs="宋体"/>
-          <w:color w:val="2F2F2F"/>
-          <w:kern w:val="0"/>
-          <w:sz w:val="24"/>
-          <w:szCs w:val="24"/>
-        </w:rPr>
-        <w:t>测试或</w:t>
-      </w:r>
-      <w:r>
-        <w:rPr>
-          <w:rFonts w:ascii="Georgia" w:eastAsia="宋体" w:hAnsi="Georgia" w:cs="宋体"/>
-          <w:color w:val="2F2F2F"/>
-          <w:kern w:val="0"/>
-          <w:sz w:val="24"/>
-          <w:szCs w:val="24"/>
-        </w:rPr>
-        <w:t>Processor in Loop</w:t>
-      </w:r>
-      <w:r>
-        <w:rPr>
-          <w:rFonts w:ascii="Georgia" w:eastAsia="宋体" w:hAnsi="Georgia" w:cs="宋体"/>
-          <w:color w:val="2F2F2F"/>
-          <w:kern w:val="0"/>
-          <w:sz w:val="24"/>
-          <w:szCs w:val="24"/>
-        </w:rPr>
-        <w:t>测试，得到测试报告</w:t>
-      </w:r>
-      <w:r>
-        <w:rPr>
-          <w:rFonts w:ascii="Georgia" w:eastAsia="宋体" w:hAnsi="Georgia" w:cs="宋体" w:hint="eastAsia"/>
-          <w:color w:val="2F2F2F"/>
-          <w:kern w:val="0"/>
-          <w:sz w:val="24"/>
-          <w:szCs w:val="24"/>
+      <w:pPr>
+        <w:ind w:firstLine="420"/>
+        <w:rPr>
+          <w:rFonts w:ascii="宋体" w:eastAsia="宋体" w:hAnsi="宋体" w:cs="Segoe UI"/>
+          <w:color w:val="24292E"/>
+          <w:sz w:val="28"/>
+          <w:szCs w:val="28"/>
+          <w:shd w:val="clear" w:color="auto" w:fill="FFFFFF"/>
+        </w:rPr>
+      </w:pPr>
+      <w:r>
+        <w:rPr>
+          <w:rFonts w:ascii="宋体" w:eastAsia="宋体" w:hAnsi="宋体" w:cs="Segoe UI"/>
+          <w:color w:val="24292E"/>
+          <w:sz w:val="28"/>
+          <w:szCs w:val="28"/>
+          <w:shd w:val="clear" w:color="auto" w:fill="FFFFFF"/>
+        </w:rPr>
+        <w:t>基于MATLAB工具，对模块C代码进行Software in Loop测试或Processor in Loop测试，得到测试报告</w:t>
+      </w:r>
+      <w:r>
+        <w:rPr>
+          <w:rFonts w:ascii="宋体" w:eastAsia="宋体" w:hAnsi="宋体" w:cs="Segoe UI" w:hint="eastAsia"/>
+          <w:color w:val="24292E"/>
+          <w:sz w:val="28"/>
+          <w:szCs w:val="28"/>
+          <w:shd w:val="clear" w:color="auto" w:fill="FFFFFF"/>
         </w:rPr>
         <w:t>、</w:t>
       </w:r>
       <w:r>
         <w:rPr>
-          <w:rFonts w:ascii="Georgia" w:eastAsia="宋体" w:hAnsi="Georgia" w:cs="宋体"/>
-          <w:color w:val="2F2F2F"/>
-          <w:kern w:val="0"/>
-          <w:sz w:val="24"/>
-          <w:szCs w:val="24"/>
-        </w:rPr>
-        <w:t>提交项目总结和软件说明文档。（本阶段交付件：</w:t>
-      </w:r>
-      <w:r>
-        <w:rPr>
-          <w:rFonts w:ascii="Georgia" w:eastAsia="宋体" w:hAnsi="Georgia" w:cs="宋体"/>
-          <w:color w:val="2F2F2F"/>
-          <w:kern w:val="0"/>
-          <w:sz w:val="24"/>
-          <w:szCs w:val="24"/>
-        </w:rPr>
-        <w:t>SIL/PIL</w:t>
-      </w:r>
-      <w:r>
-        <w:rPr>
-          <w:rFonts w:ascii="Georgia" w:eastAsia="宋体" w:hAnsi="Georgia" w:cs="宋体"/>
-          <w:color w:val="2F2F2F"/>
-          <w:kern w:val="0"/>
-          <w:sz w:val="24"/>
-          <w:szCs w:val="24"/>
-        </w:rPr>
-        <w:t>测试报告</w:t>
-      </w:r>
-      <w:r>
-        <w:rPr>
-          <w:rFonts w:ascii="Georgia" w:eastAsia="宋体" w:hAnsi="Georgia" w:cs="宋体" w:hint="eastAsia"/>
-          <w:color w:val="2F2F2F"/>
-          <w:kern w:val="0"/>
-          <w:sz w:val="24"/>
-          <w:szCs w:val="24"/>
+          <w:rFonts w:ascii="宋体" w:eastAsia="宋体" w:hAnsi="宋体" w:cs="Segoe UI"/>
+          <w:color w:val="24292E"/>
+          <w:sz w:val="28"/>
+          <w:szCs w:val="28"/>
+          <w:shd w:val="clear" w:color="auto" w:fill="FFFFFF"/>
+        </w:rPr>
+        <w:t>提交项目总结和软件说明文档。（本阶段交付件：SIL/PIL测试报告</w:t>
+      </w:r>
+      <w:r>
+        <w:rPr>
+          <w:rFonts w:ascii="宋体" w:eastAsia="宋体" w:hAnsi="宋体" w:cs="Segoe UI" w:hint="eastAsia"/>
+          <w:color w:val="24292E"/>
+          <w:sz w:val="28"/>
+          <w:szCs w:val="28"/>
+          <w:shd w:val="clear" w:color="auto" w:fill="FFFFFF"/>
         </w:rPr>
         <w:t>、</w:t>
       </w:r>
       <w:r>
         <w:rPr>
-          <w:rFonts w:ascii="Georgia" w:eastAsia="宋体" w:hAnsi="Georgia" w:cs="宋体"/>
-          <w:color w:val="2F2F2F"/>
-          <w:kern w:val="0"/>
-          <w:sz w:val="24"/>
-          <w:szCs w:val="24"/>
+          <w:rFonts w:ascii="宋体" w:eastAsia="宋体" w:hAnsi="宋体" w:cs="Segoe UI"/>
+          <w:color w:val="24292E"/>
+          <w:sz w:val="28"/>
+          <w:szCs w:val="28"/>
+          <w:shd w:val="clear" w:color="auto" w:fill="FFFFFF"/>
         </w:rPr>
         <w:t>项目总结和软件说明文档</w:t>
       </w:r>
       <w:r>
         <w:rPr>
-          <w:rFonts w:ascii="Georgia" w:eastAsia="宋体" w:hAnsi="Georgia" w:cs="宋体" w:hint="eastAsia"/>
-          <w:color w:val="2F2F2F"/>
-          <w:kern w:val="0"/>
-          <w:sz w:val="24"/>
-          <w:szCs w:val="24"/>
+          <w:rFonts w:ascii="宋体" w:eastAsia="宋体" w:hAnsi="宋体" w:cs="Segoe UI" w:hint="eastAsia"/>
+          <w:color w:val="24292E"/>
+          <w:sz w:val="28"/>
+          <w:szCs w:val="28"/>
+          <w:shd w:val="clear" w:color="auto" w:fill="FFFFFF"/>
         </w:rPr>
         <w:t>）</w:t>
       </w:r>
     </w:p>
     <w:p>
       <w:pPr>
-        <w:widowControl/>
-        <w:jc w:val="left"/>
-        <w:rPr>
-          <w:rFonts w:hint="eastAsia"/>
-        </w:rPr>
-      </w:pPr>
-      <w:r>
+        <w:ind w:firstLine="420"/>
+        <w:rPr>
+          <w:rFonts w:ascii="宋体" w:eastAsia="宋体" w:hAnsi="宋体" w:cs="Segoe UI"/>
+          <w:color w:val="24292E"/>
+          <w:sz w:val="28"/>
+          <w:szCs w:val="28"/>
+          <w:shd w:val="clear" w:color="auto" w:fill="FFFFFF"/>
+        </w:rPr>
+      </w:pPr>
+      <w:r>
+        <w:rPr>
+          <w:rFonts w:ascii="宋体" w:eastAsia="宋体" w:hAnsi="宋体" w:cs="Segoe UI"/>
+          <w:color w:val="24292E"/>
+          <w:sz w:val="28"/>
+          <w:szCs w:val="28"/>
+          <w:shd w:val="clear" w:color="auto" w:fill="FFFFFF"/>
+        </w:rPr>
         <w:br w:type="page"/>
       </w:r>
     </w:p>
@@ -5965,8 +5862,8 @@
           <w:numId w:val="10"/>
         </w:numPr>
       </w:pPr>
-      <w:bookmarkStart w:id="51" w:name="_Toc496988752"/>
-      <w:bookmarkStart w:id="52" w:name="_Toc496988893"/>
+      <w:bookmarkStart w:id="50" w:name="_Toc496988752"/>
+      <w:bookmarkStart w:id="51" w:name="_Toc496988893"/>
       <w:r>
         <w:rPr>
           <w:rFonts w:hint="eastAsia"/>
@@ -5974,15 +5871,45 @@
         <w:lastRenderedPageBreak/>
         <w:t>软件开发和管理过程</w:t>
       </w:r>
+      <w:bookmarkEnd w:id="50"/>
       <w:bookmarkEnd w:id="51"/>
+    </w:p>
+    <w:p>
+      <w:pPr>
+        <w:pStyle w:val="2"/>
+      </w:pPr>
+      <w:bookmarkStart w:id="52" w:name="_Toc496988753"/>
+      <w:bookmarkStart w:id="53" w:name="_Toc496988894"/>
+      <w:r>
+        <w:rPr>
+          <w:rFonts w:hint="eastAsia"/>
+        </w:rPr>
+        <w:t>4</w:t>
+      </w:r>
+      <w:r>
+        <w:rPr>
+          <w:rFonts w:hint="eastAsia"/>
+        </w:rPr>
+        <w:t xml:space="preserve">.1 </w:t>
+      </w:r>
+      <w:r>
+        <w:rPr>
+          <w:rFonts w:hint="eastAsia"/>
+        </w:rPr>
+        <w:t>过程说明</w:t>
+      </w:r>
       <w:bookmarkEnd w:id="52"/>
+      <w:bookmarkEnd w:id="53"/>
+      <w:r>
+        <w:tab/>
+      </w:r>
     </w:p>
     <w:p>
       <w:pPr>
         <w:pStyle w:val="2"/>
       </w:pPr>
-      <w:bookmarkStart w:id="53" w:name="_Toc496988753"/>
-      <w:bookmarkStart w:id="54" w:name="_Toc496988894"/>
+      <w:bookmarkStart w:id="54" w:name="_Toc496988754"/>
+      <w:bookmarkStart w:id="55" w:name="_Toc496988895"/>
       <w:r>
         <w:rPr>
           <w:rFonts w:hint="eastAsia"/>
@@ -5993,46 +5920,16 @@
         <w:rPr>
           <w:rFonts w:hint="eastAsia"/>
         </w:rPr>
-        <w:t xml:space="preserve">.1 </w:t>
+        <w:t xml:space="preserve">.2 </w:t>
       </w:r>
       <w:r>
         <w:rPr>
           <w:rFonts w:hint="eastAsia"/>
         </w:rPr>
-        <w:t>过程说明</w:t>
-      </w:r>
-      <w:bookmarkEnd w:id="53"/>
+        <w:t>过程改进建议</w:t>
+      </w:r>
       <w:bookmarkEnd w:id="54"/>
-      <w:r>
-        <w:tab/>
-      </w:r>
-    </w:p>
-    <w:p>
-      <w:pPr>
-        <w:pStyle w:val="2"/>
-      </w:pPr>
-      <w:bookmarkStart w:id="55" w:name="_Toc496988754"/>
-      <w:bookmarkStart w:id="56" w:name="_Toc496988895"/>
-      <w:r>
-        <w:rPr>
-          <w:rFonts w:hint="eastAsia"/>
-        </w:rPr>
-        <w:t>4</w:t>
-      </w:r>
-      <w:r>
-        <w:rPr>
-          <w:rFonts w:hint="eastAsia"/>
-        </w:rPr>
-        <w:t xml:space="preserve">.2 </w:t>
-      </w:r>
-      <w:r>
-        <w:rPr>
-          <w:rFonts w:hint="eastAsia"/>
-        </w:rPr>
-        <w:t>过程改进建议</w:t>
-      </w:r>
       <w:bookmarkEnd w:id="55"/>
-      <w:bookmarkEnd w:id="56"/>
     </w:p>
     <w:p>
       <w:pPr>
@@ -6058,8 +5955,8 @@
           <w:numId w:val="10"/>
         </w:numPr>
       </w:pPr>
-      <w:bookmarkStart w:id="57" w:name="_Toc496988755"/>
-      <w:bookmarkStart w:id="58" w:name="_Toc496988896"/>
+      <w:bookmarkStart w:id="56" w:name="_Toc496988755"/>
+      <w:bookmarkStart w:id="57" w:name="_Toc496988896"/>
       <w:r>
         <w:rPr>
           <w:rFonts w:hint="eastAsia"/>
@@ -6067,35 +5964,35 @@
         <w:lastRenderedPageBreak/>
         <w:t>开发工具和环境</w:t>
       </w:r>
+      <w:bookmarkEnd w:id="56"/>
       <w:bookmarkEnd w:id="57"/>
+    </w:p>
+    <w:p>
+      <w:pPr>
+        <w:pStyle w:val="2"/>
+      </w:pPr>
+      <w:bookmarkStart w:id="58" w:name="_Toc496988756"/>
+      <w:bookmarkStart w:id="59" w:name="_Toc496988897"/>
+      <w:r>
+        <w:rPr>
+          <w:rFonts w:hint="eastAsia"/>
+        </w:rPr>
+        <w:t>5</w:t>
+      </w:r>
+      <w:r>
+        <w:rPr>
+          <w:rFonts w:hint="eastAsia"/>
+        </w:rPr>
+        <w:t xml:space="preserve">.1 </w:t>
+      </w:r>
+      <w:r>
+        <w:rPr>
+          <w:rFonts w:hint="eastAsia"/>
+        </w:rPr>
+        <w:t>开发工具</w:t>
+      </w:r>
       <w:bookmarkEnd w:id="58"/>
-    </w:p>
-    <w:p>
-      <w:pPr>
-        <w:pStyle w:val="2"/>
-      </w:pPr>
-      <w:bookmarkStart w:id="59" w:name="_Toc496988756"/>
-      <w:bookmarkStart w:id="60" w:name="_Toc496988897"/>
-      <w:r>
-        <w:rPr>
-          <w:rFonts w:hint="eastAsia"/>
-        </w:rPr>
-        <w:t>5</w:t>
-      </w:r>
-      <w:r>
-        <w:rPr>
-          <w:rFonts w:hint="eastAsia"/>
-        </w:rPr>
-        <w:t xml:space="preserve">.1 </w:t>
-      </w:r>
-      <w:r>
-        <w:rPr>
-          <w:rFonts w:hint="eastAsia"/>
-        </w:rPr>
-        <w:t>开发工具</w:t>
-      </w:r>
       <w:bookmarkEnd w:id="59"/>
-      <w:bookmarkEnd w:id="60"/>
     </w:p>
     <w:p>
       <w:pPr>
@@ -6143,8 +6040,8 @@
         <w:pStyle w:val="2"/>
         <w:jc w:val="center"/>
       </w:pPr>
-      <w:bookmarkStart w:id="61" w:name="_Toc496988757"/>
-      <w:bookmarkStart w:id="62" w:name="_Toc496988898"/>
+      <w:bookmarkStart w:id="60" w:name="_Toc496988757"/>
+      <w:bookmarkStart w:id="61" w:name="_Toc496988898"/>
       <w:r>
         <w:rPr>
           <w:noProof/>
@@ -6185,47 +6082,44 @@
           </wp:inline>
         </w:drawing>
       </w:r>
+      <w:bookmarkEnd w:id="60"/>
       <w:bookmarkEnd w:id="61"/>
-      <w:bookmarkEnd w:id="62"/>
     </w:p>
     <w:p>
       <w:pPr>
         <w:pStyle w:val="2"/>
         <w:jc w:val="center"/>
+      </w:pPr>
+    </w:p>
+    <w:p>
+      <w:pPr>
+        <w:pStyle w:val="2"/>
+      </w:pPr>
+      <w:bookmarkStart w:id="62" w:name="_Toc496988758"/>
+      <w:bookmarkStart w:id="63" w:name="_Toc496988899"/>
+      <w:r>
         <w:rPr>
           <w:rFonts w:hint="eastAsia"/>
         </w:rPr>
-      </w:pPr>
-    </w:p>
-    <w:p>
-      <w:pPr>
-        <w:pStyle w:val="2"/>
-      </w:pPr>
-      <w:bookmarkStart w:id="63" w:name="_Toc496988758"/>
-      <w:bookmarkStart w:id="64" w:name="_Toc496988899"/>
+        <w:t>5</w:t>
+      </w:r>
       <w:r>
         <w:rPr>
           <w:rFonts w:hint="eastAsia"/>
         </w:rPr>
-        <w:t>5</w:t>
+        <w:t>.2</w:t>
+      </w:r>
+      <w:r>
+        <w:t xml:space="preserve"> </w:t>
       </w:r>
       <w:r>
         <w:rPr>
           <w:rFonts w:hint="eastAsia"/>
         </w:rPr>
-        <w:t>.2</w:t>
-      </w:r>
-      <w:r>
-        <w:t xml:space="preserve"> </w:t>
-      </w:r>
-      <w:r>
-        <w:rPr>
-          <w:rFonts w:hint="eastAsia"/>
-        </w:rPr>
         <w:t>开发环境</w:t>
       </w:r>
+      <w:bookmarkEnd w:id="62"/>
       <w:bookmarkEnd w:id="63"/>
-      <w:bookmarkEnd w:id="64"/>
     </w:p>
     <w:p>
       <w:pPr>
@@ -6278,9 +6172,6 @@
     <w:p>
       <w:pPr>
         <w:jc w:val="center"/>
-        <w:rPr>
-          <w:rFonts w:hint="eastAsia"/>
-        </w:rPr>
       </w:pPr>
       <w:r>
         <w:rPr>
@@ -6370,8 +6261,9 @@
           <w:highlight w:val="lightGray"/>
         </w:rPr>
       </w:pPr>
-      <w:bookmarkStart w:id="65" w:name="_Toc496988759"/>
-      <w:bookmarkStart w:id="66" w:name="_Toc496988900"/>
+      <w:bookmarkStart w:id="64" w:name="_Toc496988759"/>
+      <w:bookmarkStart w:id="65" w:name="_Toc496988900"/>
+      <w:bookmarkStart w:id="66" w:name="_GoBack"/>
       <w:r>
         <w:rPr>
           <w:noProof/>
@@ -6412,6 +6304,7 @@
           </wp:inline>
         </w:drawing>
       </w:r>
+      <w:bookmarkEnd w:id="64"/>
       <w:bookmarkEnd w:id="65"/>
       <w:bookmarkEnd w:id="66"/>
     </w:p>
@@ -6548,9 +6441,6 @@
     <w:p>
       <w:pPr>
         <w:pStyle w:val="2"/>
-        <w:rPr>
-          <w:rFonts w:hint="eastAsia"/>
-        </w:rPr>
       </w:pPr>
       <w:bookmarkStart w:id="77" w:name="_Toc496988765"/>
       <w:bookmarkStart w:id="78" w:name="_Toc496988906"/>
@@ -6576,7 +6466,7 @@
         <w:spacing w:after="100" w:afterAutospacing="1"/>
         <w:outlineLvl w:val="1"/>
         <w:rPr>
-          <w:rFonts w:ascii="黑体" w:eastAsia="黑体" w:hAnsi="黑体" w:hint="eastAsia"/>
+          <w:rFonts w:ascii="黑体" w:eastAsia="黑体" w:hAnsi="黑体"/>
           <w:b/>
           <w:sz w:val="28"/>
           <w:szCs w:val="28"/>
@@ -9199,6 +9089,7 @@
   <w:style w:type="character" w:default="1" w:styleId="a0">
     <w:name w:val="Default Paragraph Font"/>
     <w:uiPriority w:val="1"/>
+    <w:semiHidden/>
     <w:unhideWhenUsed/>
   </w:style>
   <w:style w:type="table" w:default="1" w:styleId="a1">
@@ -9665,7 +9556,7 @@
 </file>
 
 <file path=customXml/itemProps1.xml><?xml version="1.0" encoding="utf-8"?>
-<ds:datastoreItem xmlns:ds="http://schemas.openxmlformats.org/officeDocument/2006/customXml" ds:itemID="{10A9D22B-AD15-4751-AC37-0EFBC2CE4260}">
+<ds:datastoreItem xmlns:ds="http://schemas.openxmlformats.org/officeDocument/2006/customXml" ds:itemID="{199160AE-DAF9-49B0-810D-21EABC2EDEBC}">
   <ds:schemaRefs>
     <ds:schemaRef ds:uri="http://schemas.openxmlformats.org/officeDocument/2006/bibliography"/>
   </ds:schemaRefs>

</xml_diff>

<commit_message>
Project Summary add my Summary
</commit_message>
<xml_diff>
--- a/Software Project Summary Report.docx
+++ b/Software Project Summary Report.docx
@@ -4543,7 +4543,7 @@
       <w:pPr>
         <w:jc w:val="center"/>
         <w:rPr>
-          <w:rFonts w:ascii="宋体" w:eastAsia="宋体" w:hAnsi="宋体" w:cs="Segoe UI" w:hint="eastAsia"/>
+          <w:rFonts w:ascii="宋体" w:eastAsia="宋体" w:hAnsi="宋体" w:cs="Segoe UI"/>
           <w:color w:val="24292E"/>
           <w:sz w:val="28"/>
           <w:szCs w:val="28"/>
@@ -4788,7 +4788,7 @@
     <w:p>
       <w:pPr>
         <w:rPr>
-          <w:rFonts w:ascii="宋体" w:eastAsia="宋体" w:hAnsi="宋体" w:cs="Segoe UI" w:hint="eastAsia"/>
+          <w:rFonts w:ascii="宋体" w:eastAsia="宋体" w:hAnsi="宋体" w:cs="Segoe UI"/>
           <w:color w:val="24292E"/>
           <w:sz w:val="28"/>
           <w:szCs w:val="28"/>
@@ -5158,39 +5158,39 @@
     <w:p>
       <w:pPr>
         <w:rPr>
+          <w:rFonts w:ascii="宋体" w:eastAsia="宋体" w:hAnsi="宋体" w:cs="Segoe UI"/>
+          <w:color w:val="24292E"/>
+          <w:sz w:val="28"/>
+          <w:szCs w:val="28"/>
+          <w:shd w:val="clear" w:color="auto" w:fill="FFFFFF"/>
+        </w:rPr>
+      </w:pPr>
+    </w:p>
+    <w:p>
+      <w:pPr>
+        <w:rPr>
+          <w:rFonts w:ascii="宋体" w:eastAsia="宋体" w:hAnsi="宋体" w:cs="Segoe UI"/>
+          <w:color w:val="24292E"/>
+          <w:sz w:val="28"/>
+          <w:szCs w:val="28"/>
+          <w:shd w:val="clear" w:color="auto" w:fill="FFFFFF"/>
+        </w:rPr>
+      </w:pPr>
+      <w:r>
+        <w:rPr>
           <w:rFonts w:ascii="宋体" w:eastAsia="宋体" w:hAnsi="宋体" w:cs="Segoe UI" w:hint="eastAsia"/>
           <w:color w:val="24292E"/>
           <w:sz w:val="28"/>
           <w:szCs w:val="28"/>
           <w:shd w:val="clear" w:color="auto" w:fill="FFFFFF"/>
         </w:rPr>
-      </w:pPr>
-    </w:p>
-    <w:p>
-      <w:pPr>
-        <w:rPr>
-          <w:rFonts w:ascii="宋体" w:eastAsia="宋体" w:hAnsi="宋体" w:cs="Segoe UI"/>
-          <w:color w:val="24292E"/>
-          <w:sz w:val="28"/>
-          <w:szCs w:val="28"/>
-          <w:shd w:val="clear" w:color="auto" w:fill="FFFFFF"/>
-        </w:rPr>
-      </w:pPr>
-      <w:r>
-        <w:rPr>
-          <w:rFonts w:ascii="宋体" w:eastAsia="宋体" w:hAnsi="宋体" w:cs="Segoe UI" w:hint="eastAsia"/>
-          <w:color w:val="24292E"/>
-          <w:sz w:val="28"/>
-          <w:szCs w:val="28"/>
-          <w:shd w:val="clear" w:color="auto" w:fill="FFFFFF"/>
-        </w:rPr>
         <w:t>首先我们实时监控所有容器中，各种配料的剩余量。通过容器模块，返回到控制器核心。</w:t>
       </w:r>
     </w:p>
     <w:p>
       <w:pPr>
         <w:rPr>
-          <w:rFonts w:ascii="宋体" w:eastAsia="宋体" w:hAnsi="宋体" w:cs="Segoe UI" w:hint="eastAsia"/>
+          <w:rFonts w:ascii="宋体" w:eastAsia="宋体" w:hAnsi="宋体" w:cs="Segoe UI"/>
           <w:color w:val="24292E"/>
           <w:sz w:val="28"/>
           <w:szCs w:val="28"/>
@@ -5242,13 +5242,23 @@
     <w:p>
       <w:pPr>
         <w:rPr>
+          <w:rFonts w:ascii="宋体" w:eastAsia="宋体" w:hAnsi="宋体" w:cs="Segoe UI"/>
+          <w:color w:val="24292E"/>
+          <w:sz w:val="28"/>
+          <w:szCs w:val="28"/>
+          <w:shd w:val="clear" w:color="auto" w:fill="FFFFFF"/>
+        </w:rPr>
+      </w:pPr>
+      <w:r>
+        <w:rPr>
           <w:rFonts w:ascii="宋体" w:eastAsia="宋体" w:hAnsi="宋体" w:cs="Segoe UI" w:hint="eastAsia"/>
           <w:color w:val="24292E"/>
           <w:sz w:val="28"/>
           <w:szCs w:val="28"/>
           <w:shd w:val="clear" w:color="auto" w:fill="FFFFFF"/>
         </w:rPr>
-      </w:pPr>
+        <w:t>然后函数的输入就有了。即当前剩余量</w:t>
+      </w:r>
       <w:r>
         <w:rPr>
           <w:rFonts w:ascii="宋体" w:eastAsia="宋体" w:hAnsi="宋体" w:cs="Segoe UI" w:hint="eastAsia"/>
@@ -5257,7 +5267,7 @@
           <w:szCs w:val="28"/>
           <w:shd w:val="clear" w:color="auto" w:fill="FFFFFF"/>
         </w:rPr>
-        <w:t>然后函数的输入就有了。即当前剩余量</w:t>
+        <w:t>由</w:t>
       </w:r>
       <w:r>
         <w:rPr>
@@ -5267,7 +5277,7 @@
           <w:szCs w:val="28"/>
           <w:shd w:val="clear" w:color="auto" w:fill="FFFFFF"/>
         </w:rPr>
-        <w:t>由</w:t>
+        <w:t>外部容器模块提供，需求量由核心模块真值表提供，两相对比之下，函数就可以顺利返回bool变量</w:t>
       </w:r>
       <w:r>
         <w:rPr>
@@ -5277,8 +5287,20 @@
           <w:szCs w:val="28"/>
           <w:shd w:val="clear" w:color="auto" w:fill="FFFFFF"/>
         </w:rPr>
-        <w:t>外部容器模块提供，需求量由核心模块真值表提供，两相对比之下，函数就可以顺利返回bool变量</w:t>
-      </w:r>
+        <w:t>！</w:t>
+      </w:r>
+    </w:p>
+    <w:p>
+      <w:pPr>
+        <w:ind w:firstLine="420"/>
+        <w:rPr>
+          <w:rFonts w:ascii="宋体" w:eastAsia="宋体" w:hAnsi="宋体" w:cs="Segoe UI"/>
+          <w:color w:val="24292E"/>
+          <w:sz w:val="28"/>
+          <w:szCs w:val="28"/>
+          <w:shd w:val="clear" w:color="auto" w:fill="FFFFFF"/>
+        </w:rPr>
+      </w:pPr>
       <w:r>
         <w:rPr>
           <w:rFonts w:ascii="宋体" w:eastAsia="宋体" w:hAnsi="宋体" w:cs="Segoe UI" w:hint="eastAsia"/>
@@ -5287,20 +5309,8 @@
           <w:szCs w:val="28"/>
           <w:shd w:val="clear" w:color="auto" w:fill="FFFFFF"/>
         </w:rPr>
-        <w:t>！</w:t>
-      </w:r>
-    </w:p>
-    <w:p>
-      <w:pPr>
-        <w:ind w:firstLine="420"/>
-        <w:rPr>
-          <w:rFonts w:ascii="宋体" w:eastAsia="宋体" w:hAnsi="宋体" w:cs="Segoe UI"/>
-          <w:color w:val="24292E"/>
-          <w:sz w:val="28"/>
-          <w:szCs w:val="28"/>
-          <w:shd w:val="clear" w:color="auto" w:fill="FFFFFF"/>
-        </w:rPr>
-      </w:pPr>
+        <w:t>这一个函数分布在三条并</w:t>
+      </w:r>
       <w:r>
         <w:rPr>
           <w:rFonts w:ascii="宋体" w:eastAsia="宋体" w:hAnsi="宋体" w:cs="Segoe UI" w:hint="eastAsia"/>
@@ -5309,7 +5319,7 @@
           <w:szCs w:val="28"/>
           <w:shd w:val="clear" w:color="auto" w:fill="FFFFFF"/>
         </w:rPr>
-        <w:t>这一个函数分布在三条并</w:t>
+        <w:t>联的通路上，在核心根据输入的，配方选择信号之后。如果可以通过此</w:t>
       </w:r>
       <w:r>
         <w:rPr>
@@ -5319,23 +5329,13 @@
           <w:szCs w:val="28"/>
           <w:shd w:val="clear" w:color="auto" w:fill="FFFFFF"/>
         </w:rPr>
-        <w:t>联的通路上，在核心根据输入的，配方选择信号之后。如果可以通过此</w:t>
-      </w:r>
-      <w:r>
-        <w:rPr>
-          <w:rFonts w:ascii="宋体" w:eastAsia="宋体" w:hAnsi="宋体" w:cs="Segoe UI" w:hint="eastAsia"/>
-          <w:color w:val="24292E"/>
-          <w:sz w:val="28"/>
-          <w:szCs w:val="28"/>
-          <w:shd w:val="clear" w:color="auto" w:fill="FFFFFF"/>
-        </w:rPr>
         <w:t>函数进行状态变化，那么我们就可以进入取杯状态。</w:t>
       </w:r>
     </w:p>
     <w:p>
       <w:pPr>
         <w:rPr>
-          <w:rFonts w:ascii="宋体" w:eastAsia="宋体" w:hAnsi="宋体" w:cs="Segoe UI" w:hint="eastAsia"/>
+          <w:rFonts w:ascii="宋体" w:eastAsia="宋体" w:hAnsi="宋体" w:cs="Segoe UI"/>
           <w:color w:val="24292E"/>
           <w:sz w:val="28"/>
           <w:szCs w:val="28"/>
@@ -5440,7 +5440,7 @@
       <w:pPr>
         <w:jc w:val="center"/>
         <w:rPr>
-          <w:rFonts w:ascii="宋体" w:eastAsia="宋体" w:hAnsi="宋体" w:cs="Segoe UI" w:hint="eastAsia"/>
+          <w:rFonts w:ascii="宋体" w:eastAsia="宋体" w:hAnsi="宋体" w:cs="Segoe UI"/>
           <w:color w:val="24292E"/>
           <w:sz w:val="28"/>
           <w:szCs w:val="28"/>
@@ -5708,16 +5708,35 @@
     <w:p>
       <w:pPr>
         <w:rPr>
+          <w:rFonts w:ascii="宋体" w:eastAsia="宋体" w:hAnsi="宋体" w:cs="Segoe UI"/>
+          <w:color w:val="24292E"/>
+          <w:sz w:val="28"/>
+          <w:szCs w:val="28"/>
+          <w:shd w:val="clear" w:color="auto" w:fill="FFFFFF"/>
+        </w:rPr>
+      </w:pPr>
+    </w:p>
+    <w:p>
+      <w:pPr>
+        <w:rPr>
+          <w:rFonts w:ascii="宋体" w:eastAsia="宋体" w:hAnsi="宋体" w:cs="Segoe UI"/>
+          <w:color w:val="24292E"/>
+          <w:sz w:val="28"/>
+          <w:szCs w:val="28"/>
+          <w:shd w:val="clear" w:color="auto" w:fill="FFFFFF"/>
+        </w:rPr>
+      </w:pPr>
+      <w:r>
+        <w:rPr>
           <w:rFonts w:ascii="宋体" w:eastAsia="宋体" w:hAnsi="宋体" w:cs="Segoe UI" w:hint="eastAsia"/>
           <w:color w:val="24292E"/>
           <w:sz w:val="28"/>
           <w:szCs w:val="28"/>
           <w:shd w:val="clear" w:color="auto" w:fill="FFFFFF"/>
         </w:rPr>
-      </w:pPr>
-    </w:p>
-    <w:p>
-      <w:pPr>
+        <w:t>在传送带运输工作状态中，我们设置每一步的步长以及事件结束后的步长</w:t>
+      </w:r>
+      <w:r>
         <w:rPr>
           <w:rFonts w:ascii="宋体" w:eastAsia="宋体" w:hAnsi="宋体" w:cs="Segoe UI" w:hint="eastAsia"/>
           <w:color w:val="24292E"/>
@@ -5725,7 +5744,8 @@
           <w:szCs w:val="28"/>
           <w:shd w:val="clear" w:color="auto" w:fill="FFFFFF"/>
         </w:rPr>
-      </w:pPr>
+        <w:t>。</w:t>
+      </w:r>
       <w:r>
         <w:rPr>
           <w:rFonts w:ascii="宋体" w:eastAsia="宋体" w:hAnsi="宋体" w:cs="Segoe UI" w:hint="eastAsia"/>
@@ -5734,33 +5754,13 @@
           <w:szCs w:val="28"/>
           <w:shd w:val="clear" w:color="auto" w:fill="FFFFFF"/>
         </w:rPr>
-        <w:t>在传送带运输工作状态中，我们设置每一步的步长以及事件结束后的步长</w:t>
-      </w:r>
-      <w:r>
-        <w:rPr>
-          <w:rFonts w:ascii="宋体" w:eastAsia="宋体" w:hAnsi="宋体" w:cs="Segoe UI" w:hint="eastAsia"/>
-          <w:color w:val="24292E"/>
-          <w:sz w:val="28"/>
-          <w:szCs w:val="28"/>
-          <w:shd w:val="clear" w:color="auto" w:fill="FFFFFF"/>
-        </w:rPr>
-        <w:t>。</w:t>
-      </w:r>
-      <w:r>
-        <w:rPr>
-          <w:rFonts w:ascii="宋体" w:eastAsia="宋体" w:hAnsi="宋体" w:cs="Segoe UI" w:hint="eastAsia"/>
-          <w:color w:val="24292E"/>
-          <w:sz w:val="28"/>
-          <w:szCs w:val="28"/>
-          <w:shd w:val="clear" w:color="auto" w:fill="FFFFFF"/>
-        </w:rPr>
         <w:t>这样我们可以精确的控制传送带，最后停止的位置。</w:t>
       </w:r>
     </w:p>
     <w:p>
       <w:pPr>
         <w:rPr>
-          <w:rFonts w:ascii="宋体" w:eastAsia="宋体" w:hAnsi="宋体" w:cs="Segoe UI" w:hint="eastAsia"/>
+          <w:rFonts w:ascii="宋体" w:eastAsia="宋体" w:hAnsi="宋体" w:cs="Segoe UI"/>
           <w:color w:val="24292E"/>
           <w:sz w:val="28"/>
           <w:szCs w:val="28"/>
@@ -6170,24 +6170,35 @@
     <w:p>
       <w:pPr>
         <w:rPr>
+          <w:rFonts w:ascii="宋体" w:eastAsia="宋体" w:hAnsi="宋体" w:cs="Segoe UI"/>
+          <w:color w:val="24292E"/>
+          <w:sz w:val="28"/>
+          <w:szCs w:val="28"/>
+          <w:shd w:val="clear" w:color="auto" w:fill="FFFFFF"/>
+        </w:rPr>
+      </w:pPr>
+    </w:p>
+    <w:p>
+      <w:pPr>
+        <w:rPr>
+          <w:rFonts w:ascii="宋体" w:eastAsia="宋体" w:hAnsi="宋体" w:cs="Segoe UI"/>
+          <w:color w:val="24292E"/>
+          <w:sz w:val="28"/>
+          <w:szCs w:val="28"/>
+          <w:shd w:val="clear" w:color="auto" w:fill="FFFFFF"/>
+        </w:rPr>
+      </w:pPr>
+      <w:r>
+        <w:rPr>
           <w:rFonts w:ascii="宋体" w:eastAsia="宋体" w:hAnsi="宋体" w:cs="Segoe UI" w:hint="eastAsia"/>
           <w:color w:val="24292E"/>
           <w:sz w:val="28"/>
           <w:szCs w:val="28"/>
           <w:shd w:val="clear" w:color="auto" w:fill="FFFFFF"/>
         </w:rPr>
-      </w:pPr>
-    </w:p>
-    <w:p>
-      <w:pPr>
-        <w:rPr>
-          <w:rFonts w:ascii="宋体" w:eastAsia="宋体" w:hAnsi="宋体" w:cs="Segoe UI"/>
-          <w:color w:val="24292E"/>
-          <w:sz w:val="28"/>
-          <w:szCs w:val="28"/>
-          <w:shd w:val="clear" w:color="auto" w:fill="FFFFFF"/>
-        </w:rPr>
-      </w:pPr>
+        <w:t>然后各个</w:t>
+      </w:r>
+      <w:proofErr w:type="spellStart"/>
       <w:r>
         <w:rPr>
           <w:rFonts w:ascii="宋体" w:eastAsia="宋体" w:hAnsi="宋体" w:cs="Segoe UI" w:hint="eastAsia"/>
@@ -6196,9 +6207,9 @@
           <w:szCs w:val="28"/>
           <w:shd w:val="clear" w:color="auto" w:fill="FFFFFF"/>
         </w:rPr>
-        <w:t>然后各个</w:t>
-      </w:r>
-      <w:proofErr w:type="spellStart"/>
+        <w:t>Doser</w:t>
+      </w:r>
+      <w:proofErr w:type="spellEnd"/>
       <w:r>
         <w:rPr>
           <w:rFonts w:ascii="宋体" w:eastAsia="宋体" w:hAnsi="宋体" w:cs="Segoe UI" w:hint="eastAsia"/>
@@ -6207,9 +6218,8 @@
           <w:szCs w:val="28"/>
           <w:shd w:val="clear" w:color="auto" w:fill="FFFFFF"/>
         </w:rPr>
-        <w:t>Doser</w:t>
-      </w:r>
-      <w:proofErr w:type="spellEnd"/>
+        <w:t>模块，根据相应的</w:t>
+      </w:r>
       <w:r>
         <w:rPr>
           <w:rFonts w:ascii="宋体" w:eastAsia="宋体" w:hAnsi="宋体" w:cs="Segoe UI" w:hint="eastAsia"/>
@@ -6218,23 +6228,13 @@
           <w:szCs w:val="28"/>
           <w:shd w:val="clear" w:color="auto" w:fill="FFFFFF"/>
         </w:rPr>
-        <w:t>模块，根据相应的</w:t>
-      </w:r>
-      <w:r>
-        <w:rPr>
-          <w:rFonts w:ascii="宋体" w:eastAsia="宋体" w:hAnsi="宋体" w:cs="Segoe UI" w:hint="eastAsia"/>
-          <w:color w:val="24292E"/>
-          <w:sz w:val="28"/>
-          <w:szCs w:val="28"/>
-          <w:shd w:val="clear" w:color="auto" w:fill="FFFFFF"/>
-        </w:rPr>
         <w:t>数据来实现控制流出。</w:t>
       </w:r>
     </w:p>
     <w:p>
       <w:pPr>
         <w:rPr>
-          <w:rFonts w:ascii="宋体" w:eastAsia="宋体" w:hAnsi="宋体" w:cs="Segoe UI" w:hint="eastAsia"/>
+          <w:rFonts w:ascii="宋体" w:eastAsia="宋体" w:hAnsi="宋体" w:cs="Segoe UI"/>
           <w:color w:val="24292E"/>
           <w:sz w:val="28"/>
           <w:szCs w:val="28"/>
@@ -6339,7 +6339,7 @@
     <w:p>
       <w:pPr>
         <w:rPr>
-          <w:rFonts w:ascii="宋体" w:eastAsia="宋体" w:hAnsi="宋体" w:cs="Segoe UI" w:hint="eastAsia"/>
+          <w:rFonts w:ascii="宋体" w:eastAsia="宋体" w:hAnsi="宋体" w:cs="Segoe UI"/>
           <w:color w:val="24292E"/>
           <w:sz w:val="28"/>
           <w:szCs w:val="28"/>
@@ -6451,7 +6451,7 @@
     <w:p>
       <w:pPr>
         <w:rPr>
-          <w:rFonts w:ascii="宋体" w:eastAsia="宋体" w:hAnsi="宋体" w:cs="Segoe UI" w:hint="eastAsia"/>
+          <w:rFonts w:ascii="宋体" w:eastAsia="宋体" w:hAnsi="宋体" w:cs="Segoe UI"/>
           <w:color w:val="24292E"/>
           <w:sz w:val="28"/>
           <w:szCs w:val="28"/>
@@ -6671,7 +6671,7 @@
     <w:p>
       <w:pPr>
         <w:rPr>
-          <w:rFonts w:ascii="宋体" w:eastAsia="宋体" w:hAnsi="宋体" w:cs="Segoe UI" w:hint="eastAsia"/>
+          <w:rFonts w:ascii="宋体" w:eastAsia="宋体" w:hAnsi="宋体" w:cs="Segoe UI"/>
           <w:color w:val="24292E"/>
           <w:sz w:val="28"/>
           <w:szCs w:val="28"/>
@@ -6816,7 +6816,7 @@
     <w:p>
       <w:pPr>
         <w:rPr>
-          <w:rFonts w:ascii="宋体" w:eastAsia="宋体" w:hAnsi="宋体" w:cs="Segoe UI" w:hint="eastAsia"/>
+          <w:rFonts w:ascii="宋体" w:eastAsia="宋体" w:hAnsi="宋体" w:cs="Segoe UI"/>
           <w:color w:val="24292E"/>
           <w:sz w:val="28"/>
           <w:szCs w:val="28"/>
@@ -7120,7 +7120,7 @@
     <w:p>
       <w:pPr>
         <w:rPr>
-          <w:rFonts w:ascii="宋体" w:eastAsia="宋体" w:hAnsi="宋体" w:cs="Segoe UI" w:hint="eastAsia"/>
+          <w:rFonts w:ascii="宋体" w:eastAsia="宋体" w:hAnsi="宋体" w:cs="Segoe UI"/>
           <w:color w:val="24292E"/>
           <w:sz w:val="28"/>
           <w:szCs w:val="28"/>
@@ -7213,7 +7213,7 @@
     <w:p>
       <w:pPr>
         <w:rPr>
-          <w:rFonts w:ascii="宋体" w:eastAsia="宋体" w:hAnsi="宋体" w:cs="Segoe UI" w:hint="eastAsia"/>
+          <w:rFonts w:ascii="宋体" w:eastAsia="宋体" w:hAnsi="宋体" w:cs="Segoe UI"/>
           <w:color w:val="24292E"/>
           <w:sz w:val="28"/>
           <w:szCs w:val="28"/>
@@ -7260,8 +7260,6 @@
           </wp:inline>
         </w:drawing>
       </w:r>
-      <w:bookmarkStart w:id="44" w:name="_GoBack"/>
-      <w:bookmarkEnd w:id="44"/>
     </w:p>
     <w:p>
       <w:pPr>
@@ -7307,63 +7305,103 @@
           <w:numId w:val="10"/>
         </w:numPr>
       </w:pPr>
-      <w:bookmarkStart w:id="45" w:name="_Toc496988746"/>
-      <w:bookmarkStart w:id="46" w:name="_Toc497605761"/>
+      <w:bookmarkStart w:id="44" w:name="_Toc496988746"/>
+      <w:bookmarkStart w:id="45" w:name="_Toc497605761"/>
       <w:r>
         <w:rPr>
           <w:rFonts w:hint="eastAsia"/>
         </w:rPr>
         <w:t>项目周期</w:t>
       </w:r>
+      <w:bookmarkEnd w:id="44"/>
       <w:bookmarkEnd w:id="45"/>
+    </w:p>
+    <w:p>
+      <w:pPr>
+        <w:pStyle w:val="2"/>
+      </w:pPr>
+      <w:bookmarkStart w:id="46" w:name="_Toc496988747"/>
+      <w:bookmarkStart w:id="47" w:name="_Toc497605762"/>
+      <w:r>
+        <w:rPr>
+          <w:rFonts w:hint="eastAsia"/>
+        </w:rPr>
+        <w:t>3</w:t>
+      </w:r>
+      <w:r>
+        <w:t xml:space="preserve">.1 </w:t>
+      </w:r>
+      <w:r>
+        <w:rPr>
+          <w:rFonts w:hint="eastAsia"/>
+        </w:rPr>
+        <w:t>项目要求提交</w:t>
+      </w:r>
+      <w:r>
+        <w:rPr>
+          <w:rFonts w:hint="eastAsia"/>
+        </w:rPr>
+        <w:t>阶段</w:t>
+      </w:r>
       <w:bookmarkEnd w:id="46"/>
-    </w:p>
-    <w:p>
-      <w:pPr>
-        <w:pStyle w:val="2"/>
-      </w:pPr>
-      <w:bookmarkStart w:id="47" w:name="_Toc496988747"/>
-      <w:bookmarkStart w:id="48" w:name="_Toc497605762"/>
-      <w:r>
-        <w:rPr>
-          <w:rFonts w:hint="eastAsia"/>
-        </w:rPr>
-        <w:t>3</w:t>
-      </w:r>
-      <w:r>
-        <w:t xml:space="preserve">.1 </w:t>
-      </w:r>
-      <w:r>
-        <w:rPr>
-          <w:rFonts w:hint="eastAsia"/>
-        </w:rPr>
-        <w:t>项目要求提交</w:t>
-      </w:r>
-      <w:r>
-        <w:rPr>
-          <w:rFonts w:hint="eastAsia"/>
-        </w:rPr>
-        <w:t>阶段</w:t>
-      </w:r>
       <w:bookmarkEnd w:id="47"/>
+    </w:p>
+    <w:p>
+      <w:pPr>
+        <w:rPr>
+          <w:rFonts w:ascii="宋体" w:eastAsia="宋体" w:hAnsi="宋体" w:cs="Segoe UI"/>
+          <w:color w:val="24292E"/>
+          <w:sz w:val="28"/>
+          <w:szCs w:val="28"/>
+          <w:shd w:val="clear" w:color="auto" w:fill="FFFFFF"/>
+        </w:rPr>
+      </w:pPr>
+      <w:bookmarkStart w:id="48" w:name="_Toc497605763"/>
+      <w:r>
+        <w:rPr>
+          <w:rStyle w:val="30"/>
+        </w:rPr>
+        <w:t>1）第一阶段</w:t>
+      </w:r>
       <w:bookmarkEnd w:id="48"/>
-    </w:p>
-    <w:p>
-      <w:pPr>
-        <w:rPr>
-          <w:rFonts w:ascii="宋体" w:eastAsia="宋体" w:hAnsi="宋体" w:cs="Segoe UI"/>
-          <w:color w:val="24292E"/>
-          <w:sz w:val="28"/>
-          <w:szCs w:val="28"/>
-          <w:shd w:val="clear" w:color="auto" w:fill="FFFFFF"/>
-        </w:rPr>
-      </w:pPr>
-      <w:bookmarkStart w:id="49" w:name="_Toc497605763"/>
+      <w:r>
+        <w:rPr>
+          <w:rFonts w:ascii="宋体" w:eastAsia="宋体" w:hAnsi="宋体" w:cs="Segoe UI"/>
+          <w:color w:val="24292E"/>
+          <w:sz w:val="28"/>
+          <w:szCs w:val="28"/>
+          <w:shd w:val="clear" w:color="auto" w:fill="FFFFFF"/>
+        </w:rPr>
+        <w:t>，软件团队与咖啡机产品经理（老师和助教）沟通软件开发需求，形成软件设计规格书，清晰的定义控制软件的各项功能、硬件输入和输出接口。（本阶段交付件：软件设计规格书）</w:t>
+      </w:r>
+    </w:p>
+    <w:p>
+      <w:pPr>
+        <w:rPr>
+          <w:rFonts w:ascii="宋体" w:eastAsia="宋体" w:hAnsi="宋体" w:cs="Segoe UI"/>
+          <w:color w:val="24292E"/>
+          <w:sz w:val="28"/>
+          <w:szCs w:val="28"/>
+          <w:shd w:val="clear" w:color="auto" w:fill="FFFFFF"/>
+        </w:rPr>
+      </w:pPr>
+    </w:p>
+    <w:p>
+      <w:pPr>
+        <w:rPr>
+          <w:rFonts w:ascii="宋体" w:eastAsia="宋体" w:hAnsi="宋体" w:cs="Segoe UI"/>
+          <w:color w:val="24292E"/>
+          <w:sz w:val="28"/>
+          <w:szCs w:val="28"/>
+          <w:shd w:val="clear" w:color="auto" w:fill="FFFFFF"/>
+        </w:rPr>
+      </w:pPr>
+      <w:bookmarkStart w:id="49" w:name="_Toc497605764"/>
       <w:r>
         <w:rPr>
           <w:rStyle w:val="30"/>
         </w:rPr>
-        <w:t>1）第一阶段</w:t>
+        <w:t>2）第二阶段</w:t>
       </w:r>
       <w:bookmarkEnd w:id="49"/>
       <w:r>
@@ -7374,36 +7412,58 @@
           <w:szCs w:val="28"/>
           <w:shd w:val="clear" w:color="auto" w:fill="FFFFFF"/>
         </w:rPr>
-        <w:t>，软件团队与咖啡机产品经理（老师和助教）沟通软件开发需求，形成软件设计规格书，清晰的定义控制软件的各项功能、硬件输入和输出接口。（本阶段交付件：软件设计规格书）</w:t>
-      </w:r>
-    </w:p>
-    <w:p>
-      <w:pPr>
-        <w:rPr>
-          <w:rFonts w:ascii="宋体" w:eastAsia="宋体" w:hAnsi="宋体" w:cs="Segoe UI"/>
-          <w:color w:val="24292E"/>
-          <w:sz w:val="28"/>
-          <w:szCs w:val="28"/>
-          <w:shd w:val="clear" w:color="auto" w:fill="FFFFFF"/>
-        </w:rPr>
-      </w:pPr>
-    </w:p>
-    <w:p>
-      <w:pPr>
-        <w:rPr>
-          <w:rFonts w:ascii="宋体" w:eastAsia="宋体" w:hAnsi="宋体" w:cs="Segoe UI"/>
-          <w:color w:val="24292E"/>
-          <w:sz w:val="28"/>
-          <w:szCs w:val="28"/>
-          <w:shd w:val="clear" w:color="auto" w:fill="FFFFFF"/>
-        </w:rPr>
-      </w:pPr>
-      <w:bookmarkStart w:id="50" w:name="_Toc497605764"/>
+        <w:t>，在</w:t>
+      </w:r>
+      <w:proofErr w:type="spellStart"/>
+      <w:r>
+        <w:rPr>
+          <w:rFonts w:ascii="宋体" w:eastAsia="宋体" w:hAnsi="宋体" w:cs="Segoe UI"/>
+          <w:color w:val="24292E"/>
+          <w:sz w:val="28"/>
+          <w:szCs w:val="28"/>
+          <w:shd w:val="clear" w:color="auto" w:fill="FFFFFF"/>
+        </w:rPr>
+        <w:t>Matlab</w:t>
+      </w:r>
+      <w:proofErr w:type="spellEnd"/>
+      <w:r>
+        <w:rPr>
+          <w:rFonts w:ascii="宋体" w:eastAsia="宋体" w:hAnsi="宋体" w:cs="Segoe UI"/>
+          <w:color w:val="24292E"/>
+          <w:sz w:val="28"/>
+          <w:szCs w:val="28"/>
+          <w:shd w:val="clear" w:color="auto" w:fill="FFFFFF"/>
+        </w:rPr>
+        <w:t>/Simulink环境中，实现咖啡机的物理建模，同时完成控制软件的概要设计，划分成若干个软件模块，确保模块覆盖设计规格书的所有功能，清晰定义各个模块的接口。（本阶段交付件：咖啡机物理模型文件和概要设计说明书）</w:t>
+      </w:r>
+    </w:p>
+    <w:p>
+      <w:pPr>
+        <w:rPr>
+          <w:rFonts w:ascii="宋体" w:eastAsia="宋体" w:hAnsi="宋体" w:cs="Segoe UI"/>
+          <w:color w:val="24292E"/>
+          <w:sz w:val="28"/>
+          <w:szCs w:val="28"/>
+          <w:shd w:val="clear" w:color="auto" w:fill="FFFFFF"/>
+        </w:rPr>
+      </w:pPr>
+    </w:p>
+    <w:p>
+      <w:pPr>
+        <w:rPr>
+          <w:rFonts w:ascii="宋体" w:eastAsia="宋体" w:hAnsi="宋体" w:cs="Segoe UI"/>
+          <w:color w:val="24292E"/>
+          <w:sz w:val="28"/>
+          <w:szCs w:val="28"/>
+          <w:shd w:val="clear" w:color="auto" w:fill="FFFFFF"/>
+        </w:rPr>
+      </w:pPr>
+      <w:bookmarkStart w:id="50" w:name="_Toc497605765"/>
       <w:r>
         <w:rPr>
           <w:rStyle w:val="30"/>
         </w:rPr>
-        <w:t>2）第二阶段</w:t>
+        <w:t>3）第三阶段</w:t>
       </w:r>
       <w:bookmarkEnd w:id="50"/>
       <w:r>
@@ -7414,7 +7474,7 @@
           <w:szCs w:val="28"/>
           <w:shd w:val="clear" w:color="auto" w:fill="FFFFFF"/>
         </w:rPr>
-        <w:t>，在</w:t>
+        <w:t>，基于</w:t>
       </w:r>
       <w:proofErr w:type="spellStart"/>
       <w:r>
@@ -7425,7 +7485,7 @@
           <w:szCs w:val="28"/>
           <w:shd w:val="clear" w:color="auto" w:fill="FFFFFF"/>
         </w:rPr>
-        <w:t>Matlab</w:t>
+        <w:t>simulink</w:t>
       </w:r>
       <w:proofErr w:type="spellEnd"/>
       <w:r>
@@ -7436,36 +7496,80 @@
           <w:szCs w:val="28"/>
           <w:shd w:val="clear" w:color="auto" w:fill="FFFFFF"/>
         </w:rPr>
-        <w:t>/Simulink环境中，实现咖啡机的物理建模，同时完成控制软件的概要设计，划分成若干个软件模块，确保模块覆盖设计规格书的所有功能，清晰定义各个模块的接口。（本阶段交付件：咖啡机物理模型文件和概要设计说明书）</w:t>
-      </w:r>
-    </w:p>
-    <w:p>
-      <w:pPr>
-        <w:rPr>
-          <w:rFonts w:ascii="宋体" w:eastAsia="宋体" w:hAnsi="宋体" w:cs="Segoe UI"/>
-          <w:color w:val="24292E"/>
-          <w:sz w:val="28"/>
-          <w:szCs w:val="28"/>
-          <w:shd w:val="clear" w:color="auto" w:fill="FFFFFF"/>
-        </w:rPr>
-      </w:pPr>
-    </w:p>
-    <w:p>
-      <w:pPr>
-        <w:rPr>
-          <w:rFonts w:ascii="宋体" w:eastAsia="宋体" w:hAnsi="宋体" w:cs="Segoe UI"/>
-          <w:color w:val="24292E"/>
-          <w:sz w:val="28"/>
-          <w:szCs w:val="28"/>
-          <w:shd w:val="clear" w:color="auto" w:fill="FFFFFF"/>
-        </w:rPr>
-      </w:pPr>
-      <w:bookmarkStart w:id="51" w:name="_Toc497605765"/>
+        <w:t>/</w:t>
+      </w:r>
+      <w:proofErr w:type="spellStart"/>
+      <w:r>
+        <w:rPr>
+          <w:rFonts w:ascii="宋体" w:eastAsia="宋体" w:hAnsi="宋体" w:cs="Segoe UI"/>
+          <w:color w:val="24292E"/>
+          <w:sz w:val="28"/>
+          <w:szCs w:val="28"/>
+          <w:shd w:val="clear" w:color="auto" w:fill="FFFFFF"/>
+        </w:rPr>
+        <w:t>stateflow</w:t>
+      </w:r>
+      <w:proofErr w:type="spellEnd"/>
+      <w:r>
+        <w:rPr>
+          <w:rFonts w:ascii="宋体" w:eastAsia="宋体" w:hAnsi="宋体" w:cs="Segoe UI"/>
+          <w:color w:val="24292E"/>
+          <w:sz w:val="28"/>
+          <w:szCs w:val="28"/>
+          <w:shd w:val="clear" w:color="auto" w:fill="FFFFFF"/>
+        </w:rPr>
+        <w:t>建模方法，设计各个软件模块的控制逻辑和算法，并与咖啡机物理模型进行协同仿真，实现整个咖啡制作流程。（本阶段交付件：控制软件模块</w:t>
+      </w:r>
+      <w:proofErr w:type="spellStart"/>
+      <w:r>
+        <w:rPr>
+          <w:rFonts w:ascii="宋体" w:eastAsia="宋体" w:hAnsi="宋体" w:cs="Segoe UI"/>
+          <w:color w:val="24292E"/>
+          <w:sz w:val="28"/>
+          <w:szCs w:val="28"/>
+          <w:shd w:val="clear" w:color="auto" w:fill="FFFFFF"/>
+        </w:rPr>
+        <w:t>stateflow</w:t>
+      </w:r>
+      <w:proofErr w:type="spellEnd"/>
+      <w:r>
+        <w:rPr>
+          <w:rFonts w:ascii="宋体" w:eastAsia="宋体" w:hAnsi="宋体" w:cs="Segoe UI"/>
+          <w:color w:val="24292E"/>
+          <w:sz w:val="28"/>
+          <w:szCs w:val="28"/>
+          <w:shd w:val="clear" w:color="auto" w:fill="FFFFFF"/>
+        </w:rPr>
+        <w:t>模型文件）</w:t>
+      </w:r>
+    </w:p>
+    <w:p>
+      <w:pPr>
+        <w:rPr>
+          <w:rFonts w:ascii="宋体" w:eastAsia="宋体" w:hAnsi="宋体" w:cs="Segoe UI"/>
+          <w:color w:val="24292E"/>
+          <w:sz w:val="28"/>
+          <w:szCs w:val="28"/>
+          <w:shd w:val="clear" w:color="auto" w:fill="FFFFFF"/>
+        </w:rPr>
+      </w:pPr>
+    </w:p>
+    <w:p>
+      <w:pPr>
+        <w:rPr>
+          <w:rFonts w:ascii="宋体" w:eastAsia="宋体" w:hAnsi="宋体" w:cs="Segoe UI"/>
+          <w:color w:val="24292E"/>
+          <w:sz w:val="28"/>
+          <w:szCs w:val="28"/>
+          <w:shd w:val="clear" w:color="auto" w:fill="FFFFFF"/>
+        </w:rPr>
+      </w:pPr>
+      <w:bookmarkStart w:id="51" w:name="_Toc497605766"/>
       <w:r>
         <w:rPr>
           <w:rStyle w:val="30"/>
         </w:rPr>
-        <w:t>3）第三阶段</w:t>
+        <w:t>4）第四阶段</w:t>
       </w:r>
       <w:bookmarkEnd w:id="51"/>
       <w:r>
@@ -7476,7 +7580,7 @@
           <w:szCs w:val="28"/>
           <w:shd w:val="clear" w:color="auto" w:fill="FFFFFF"/>
         </w:rPr>
-        <w:t>，基于</w:t>
+        <w:t>，基于模块的</w:t>
       </w:r>
       <w:proofErr w:type="spellStart"/>
       <w:r>
@@ -7487,7 +7591,7 @@
           <w:szCs w:val="28"/>
           <w:shd w:val="clear" w:color="auto" w:fill="FFFFFF"/>
         </w:rPr>
-        <w:t>simulink</w:t>
+        <w:t>stateflow</w:t>
       </w:r>
       <w:proofErr w:type="spellEnd"/>
       <w:r>
@@ -7498,80 +7602,36 @@
           <w:szCs w:val="28"/>
           <w:shd w:val="clear" w:color="auto" w:fill="FFFFFF"/>
         </w:rPr>
-        <w:t>/</w:t>
-      </w:r>
-      <w:proofErr w:type="spellStart"/>
-      <w:r>
-        <w:rPr>
-          <w:rFonts w:ascii="宋体" w:eastAsia="宋体" w:hAnsi="宋体" w:cs="Segoe UI"/>
-          <w:color w:val="24292E"/>
-          <w:sz w:val="28"/>
-          <w:szCs w:val="28"/>
-          <w:shd w:val="clear" w:color="auto" w:fill="FFFFFF"/>
-        </w:rPr>
-        <w:t>stateflow</w:t>
-      </w:r>
-      <w:proofErr w:type="spellEnd"/>
-      <w:r>
-        <w:rPr>
-          <w:rFonts w:ascii="宋体" w:eastAsia="宋体" w:hAnsi="宋体" w:cs="Segoe UI"/>
-          <w:color w:val="24292E"/>
-          <w:sz w:val="28"/>
-          <w:szCs w:val="28"/>
-          <w:shd w:val="clear" w:color="auto" w:fill="FFFFFF"/>
-        </w:rPr>
-        <w:t>建模方法，设计各个软件模块的控制逻辑和算法，并与咖啡机物理模型进行协同仿真，实现整个咖啡制作流程。（本阶段交付件：控制软件模块</w:t>
-      </w:r>
-      <w:proofErr w:type="spellStart"/>
-      <w:r>
-        <w:rPr>
-          <w:rFonts w:ascii="宋体" w:eastAsia="宋体" w:hAnsi="宋体" w:cs="Segoe UI"/>
-          <w:color w:val="24292E"/>
-          <w:sz w:val="28"/>
-          <w:szCs w:val="28"/>
-          <w:shd w:val="clear" w:color="auto" w:fill="FFFFFF"/>
-        </w:rPr>
-        <w:t>stateflow</w:t>
-      </w:r>
-      <w:proofErr w:type="spellEnd"/>
-      <w:r>
-        <w:rPr>
-          <w:rFonts w:ascii="宋体" w:eastAsia="宋体" w:hAnsi="宋体" w:cs="Segoe UI"/>
-          <w:color w:val="24292E"/>
-          <w:sz w:val="28"/>
-          <w:szCs w:val="28"/>
-          <w:shd w:val="clear" w:color="auto" w:fill="FFFFFF"/>
-        </w:rPr>
-        <w:t>模型文件）</w:t>
-      </w:r>
-    </w:p>
-    <w:p>
-      <w:pPr>
-        <w:rPr>
-          <w:rFonts w:ascii="宋体" w:eastAsia="宋体" w:hAnsi="宋体" w:cs="Segoe UI"/>
-          <w:color w:val="24292E"/>
-          <w:sz w:val="28"/>
-          <w:szCs w:val="28"/>
-          <w:shd w:val="clear" w:color="auto" w:fill="FFFFFF"/>
-        </w:rPr>
-      </w:pPr>
-    </w:p>
-    <w:p>
-      <w:pPr>
-        <w:rPr>
-          <w:rFonts w:ascii="宋体" w:eastAsia="宋体" w:hAnsi="宋体" w:cs="Segoe UI"/>
-          <w:color w:val="24292E"/>
-          <w:sz w:val="28"/>
-          <w:szCs w:val="28"/>
-          <w:shd w:val="clear" w:color="auto" w:fill="FFFFFF"/>
-        </w:rPr>
-      </w:pPr>
-      <w:bookmarkStart w:id="52" w:name="_Toc497605766"/>
+        <w:t>模型，手动编写或用自动代码生成工具，完成C代码设计工作。（本阶段交付件：模块C代码及代码自动生成报告）</w:t>
+      </w:r>
+    </w:p>
+    <w:p>
+      <w:pPr>
+        <w:rPr>
+          <w:rFonts w:ascii="宋体" w:eastAsia="宋体" w:hAnsi="宋体" w:cs="Segoe UI"/>
+          <w:color w:val="24292E"/>
+          <w:sz w:val="28"/>
+          <w:szCs w:val="28"/>
+          <w:shd w:val="clear" w:color="auto" w:fill="FFFFFF"/>
+        </w:rPr>
+      </w:pPr>
+    </w:p>
+    <w:p>
+      <w:pPr>
+        <w:rPr>
+          <w:rFonts w:ascii="宋体" w:eastAsia="宋体" w:hAnsi="宋体" w:cs="Segoe UI"/>
+          <w:color w:val="24292E"/>
+          <w:sz w:val="28"/>
+          <w:szCs w:val="28"/>
+          <w:shd w:val="clear" w:color="auto" w:fill="FFFFFF"/>
+        </w:rPr>
+      </w:pPr>
+      <w:bookmarkStart w:id="52" w:name="_Toc497605767"/>
       <w:r>
         <w:rPr>
           <w:rStyle w:val="30"/>
         </w:rPr>
-        <w:t>4）第四阶段</w:t>
+        <w:t>5）第五阶段</w:t>
       </w:r>
       <w:bookmarkEnd w:id="52"/>
       <w:r>
@@ -7582,100 +7642,38 @@
           <w:szCs w:val="28"/>
           <w:shd w:val="clear" w:color="auto" w:fill="FFFFFF"/>
         </w:rPr>
-        <w:t>，基于模块的</w:t>
-      </w:r>
-      <w:proofErr w:type="spellStart"/>
-      <w:r>
-        <w:rPr>
-          <w:rFonts w:ascii="宋体" w:eastAsia="宋体" w:hAnsi="宋体" w:cs="Segoe UI"/>
-          <w:color w:val="24292E"/>
-          <w:sz w:val="28"/>
-          <w:szCs w:val="28"/>
-          <w:shd w:val="clear" w:color="auto" w:fill="FFFFFF"/>
-        </w:rPr>
-        <w:t>stateflow</w:t>
-      </w:r>
-      <w:proofErr w:type="spellEnd"/>
-      <w:r>
-        <w:rPr>
-          <w:rFonts w:ascii="宋体" w:eastAsia="宋体" w:hAnsi="宋体" w:cs="Segoe UI"/>
-          <w:color w:val="24292E"/>
-          <w:sz w:val="28"/>
-          <w:szCs w:val="28"/>
-          <w:shd w:val="clear" w:color="auto" w:fill="FFFFFF"/>
-        </w:rPr>
-        <w:t>模型，手动编写或用自动代码生成工具，完成C代码设计工作。（本阶段交付件：模块C代码及代码自动生成报告）</w:t>
-      </w:r>
-    </w:p>
-    <w:p>
-      <w:pPr>
-        <w:rPr>
-          <w:rFonts w:ascii="宋体" w:eastAsia="宋体" w:hAnsi="宋体" w:cs="Segoe UI"/>
-          <w:color w:val="24292E"/>
-          <w:sz w:val="28"/>
-          <w:szCs w:val="28"/>
-          <w:shd w:val="clear" w:color="auto" w:fill="FFFFFF"/>
-        </w:rPr>
-      </w:pPr>
-    </w:p>
-    <w:p>
-      <w:pPr>
-        <w:rPr>
-          <w:rFonts w:ascii="宋体" w:eastAsia="宋体" w:hAnsi="宋体" w:cs="Segoe UI"/>
-          <w:color w:val="24292E"/>
-          <w:sz w:val="28"/>
-          <w:szCs w:val="28"/>
-          <w:shd w:val="clear" w:color="auto" w:fill="FFFFFF"/>
-        </w:rPr>
-      </w:pPr>
-      <w:bookmarkStart w:id="53" w:name="_Toc497605767"/>
+        <w:t>，基于MATLAB工具，对模块C代码进行Software in Loop测试或Processor in Loop测试，得到测试报告。（本阶段交付件：SIL/PIL测试报告）</w:t>
+      </w:r>
+    </w:p>
+    <w:p>
+      <w:pPr>
+        <w:rPr>
+          <w:rFonts w:ascii="宋体" w:eastAsia="宋体" w:hAnsi="宋体" w:cs="Segoe UI"/>
+          <w:color w:val="24292E"/>
+          <w:sz w:val="28"/>
+          <w:szCs w:val="28"/>
+          <w:shd w:val="clear" w:color="auto" w:fill="FFFFFF"/>
+        </w:rPr>
+      </w:pPr>
+    </w:p>
+    <w:p>
+      <w:pPr>
+        <w:rPr>
+          <w:rFonts w:ascii="宋体" w:eastAsia="宋体" w:hAnsi="宋体" w:cs="Segoe UI"/>
+          <w:color w:val="24292E"/>
+          <w:sz w:val="28"/>
+          <w:szCs w:val="28"/>
+          <w:shd w:val="clear" w:color="auto" w:fill="FFFFFF"/>
+        </w:rPr>
+      </w:pPr>
+      <w:bookmarkStart w:id="53" w:name="_Toc497605768"/>
       <w:r>
         <w:rPr>
           <w:rStyle w:val="30"/>
         </w:rPr>
-        <w:t>5）第五阶段</w:t>
+        <w:t>6）第六阶段</w:t>
       </w:r>
       <w:bookmarkEnd w:id="53"/>
-      <w:r>
-        <w:rPr>
-          <w:rFonts w:ascii="宋体" w:eastAsia="宋体" w:hAnsi="宋体" w:cs="Segoe UI"/>
-          <w:color w:val="24292E"/>
-          <w:sz w:val="28"/>
-          <w:szCs w:val="28"/>
-          <w:shd w:val="clear" w:color="auto" w:fill="FFFFFF"/>
-        </w:rPr>
-        <w:t>，基于MATLAB工具，对模块C代码进行Software in Loop测试或Processor in Loop测试，得到测试报告。（本阶段交付件：SIL/PIL测试报告）</w:t>
-      </w:r>
-    </w:p>
-    <w:p>
-      <w:pPr>
-        <w:rPr>
-          <w:rFonts w:ascii="宋体" w:eastAsia="宋体" w:hAnsi="宋体" w:cs="Segoe UI"/>
-          <w:color w:val="24292E"/>
-          <w:sz w:val="28"/>
-          <w:szCs w:val="28"/>
-          <w:shd w:val="clear" w:color="auto" w:fill="FFFFFF"/>
-        </w:rPr>
-      </w:pPr>
-    </w:p>
-    <w:p>
-      <w:pPr>
-        <w:rPr>
-          <w:rFonts w:ascii="宋体" w:eastAsia="宋体" w:hAnsi="宋体" w:cs="Segoe UI"/>
-          <w:color w:val="24292E"/>
-          <w:sz w:val="28"/>
-          <w:szCs w:val="28"/>
-          <w:shd w:val="clear" w:color="auto" w:fill="FFFFFF"/>
-        </w:rPr>
-      </w:pPr>
-      <w:bookmarkStart w:id="54" w:name="_Toc497605768"/>
-      <w:r>
-        <w:rPr>
-          <w:rStyle w:val="30"/>
-        </w:rPr>
-        <w:t>6）第六阶段</w:t>
-      </w:r>
-      <w:bookmarkEnd w:id="54"/>
       <w:r>
         <w:rPr>
           <w:rFonts w:ascii="宋体" w:eastAsia="宋体" w:hAnsi="宋体" w:cs="Segoe UI"/>
@@ -7721,8 +7719,8 @@
       <w:pPr>
         <w:pStyle w:val="2"/>
       </w:pPr>
-      <w:bookmarkStart w:id="55" w:name="_Toc496988748"/>
-      <w:bookmarkStart w:id="56" w:name="_Toc497605769"/>
+      <w:bookmarkStart w:id="54" w:name="_Toc496988748"/>
+      <w:bookmarkStart w:id="55" w:name="_Toc497605769"/>
       <w:r>
         <w:rPr>
           <w:rFonts w:hint="eastAsia"/>
@@ -7748,38 +7746,38 @@
         </w:rPr>
         <w:t>完成情况</w:t>
       </w:r>
+      <w:bookmarkEnd w:id="54"/>
       <w:bookmarkEnd w:id="55"/>
+    </w:p>
+    <w:p>
+      <w:pPr>
+        <w:pStyle w:val="3"/>
+      </w:pPr>
+      <w:bookmarkStart w:id="56" w:name="_Toc496988749"/>
+      <w:bookmarkStart w:id="57" w:name="_Toc497605770"/>
+      <w:r>
+        <w:t>3</w:t>
+      </w:r>
+      <w:r>
+        <w:t>.</w:t>
+      </w:r>
+      <w:r>
+        <w:t>2</w:t>
+      </w:r>
+      <w:r>
+        <w:t>.1</w:t>
+      </w:r>
+      <w:r>
+        <w:t xml:space="preserve"> </w:t>
+      </w:r>
+      <w:r>
+        <w:rPr>
+          <w:rFonts w:hint="eastAsia"/>
+        </w:rPr>
+        <w:t>第一周</w:t>
+      </w:r>
       <w:bookmarkEnd w:id="56"/>
-    </w:p>
-    <w:p>
-      <w:pPr>
-        <w:pStyle w:val="3"/>
-      </w:pPr>
-      <w:bookmarkStart w:id="57" w:name="_Toc496988749"/>
-      <w:bookmarkStart w:id="58" w:name="_Toc497605770"/>
-      <w:r>
-        <w:t>3</w:t>
-      </w:r>
-      <w:r>
-        <w:t>.</w:t>
-      </w:r>
-      <w:r>
-        <w:t>2</w:t>
-      </w:r>
-      <w:r>
-        <w:t>.1</w:t>
-      </w:r>
-      <w:r>
-        <w:t xml:space="preserve"> </w:t>
-      </w:r>
-      <w:r>
-        <w:rPr>
-          <w:rFonts w:hint="eastAsia"/>
-        </w:rPr>
-        <w:t>第一周</w:t>
-      </w:r>
       <w:bookmarkEnd w:id="57"/>
-      <w:bookmarkEnd w:id="58"/>
     </w:p>
     <w:p>
       <w:pPr>
@@ -8550,8 +8548,8 @@
       <w:pPr>
         <w:pStyle w:val="3"/>
       </w:pPr>
-      <w:bookmarkStart w:id="59" w:name="_Toc496988750"/>
-      <w:bookmarkStart w:id="60" w:name="_Toc497605771"/>
+      <w:bookmarkStart w:id="58" w:name="_Toc496988750"/>
+      <w:bookmarkStart w:id="59" w:name="_Toc497605771"/>
       <w:r>
         <w:rPr>
           <w:rFonts w:hint="eastAsia"/>
@@ -8570,8 +8568,8 @@
         </w:rPr>
         <w:t>第二周</w:t>
       </w:r>
+      <w:bookmarkEnd w:id="58"/>
       <w:bookmarkEnd w:id="59"/>
-      <w:bookmarkEnd w:id="60"/>
     </w:p>
     <w:p>
       <w:pPr>
@@ -8911,8 +8909,8 @@
       <w:pPr>
         <w:pStyle w:val="3"/>
       </w:pPr>
-      <w:bookmarkStart w:id="61" w:name="_Toc496988751"/>
-      <w:bookmarkStart w:id="62" w:name="_Toc497605772"/>
+      <w:bookmarkStart w:id="60" w:name="_Toc496988751"/>
+      <w:bookmarkStart w:id="61" w:name="_Toc497605772"/>
       <w:r>
         <w:rPr>
           <w:rFonts w:hint="eastAsia"/>
@@ -8925,8 +8923,8 @@
         </w:rPr>
         <w:t>.2.3 第三周</w:t>
       </w:r>
+      <w:bookmarkEnd w:id="60"/>
       <w:bookmarkEnd w:id="61"/>
-      <w:bookmarkEnd w:id="62"/>
       <w:r>
         <w:tab/>
       </w:r>
@@ -9033,8 +9031,8 @@
           <w:numId w:val="10"/>
         </w:numPr>
       </w:pPr>
-      <w:bookmarkStart w:id="63" w:name="_Toc496988752"/>
-      <w:bookmarkStart w:id="64" w:name="_Toc497605773"/>
+      <w:bookmarkStart w:id="62" w:name="_Toc496988752"/>
+      <w:bookmarkStart w:id="63" w:name="_Toc497605773"/>
       <w:r>
         <w:rPr>
           <w:rFonts w:hint="eastAsia"/>
@@ -9042,8 +9040,8 @@
         <w:lastRenderedPageBreak/>
         <w:t>软件开发和管理过程</w:t>
       </w:r>
+      <w:bookmarkEnd w:id="62"/>
       <w:bookmarkEnd w:id="63"/>
-      <w:bookmarkEnd w:id="64"/>
     </w:p>
     <w:p>
       <w:pPr>
@@ -9053,16 +9051,16 @@
           <w:numId w:val="10"/>
         </w:numPr>
       </w:pPr>
-      <w:bookmarkStart w:id="65" w:name="_Toc496988753"/>
-      <w:bookmarkStart w:id="66" w:name="_Toc497605774"/>
+      <w:bookmarkStart w:id="64" w:name="_Toc496988753"/>
+      <w:bookmarkStart w:id="65" w:name="_Toc497605774"/>
       <w:r>
         <w:rPr>
           <w:rFonts w:hint="eastAsia"/>
         </w:rPr>
         <w:t>过程说明</w:t>
       </w:r>
+      <w:bookmarkEnd w:id="64"/>
       <w:bookmarkEnd w:id="65"/>
-      <w:bookmarkEnd w:id="66"/>
       <w:r>
         <w:tab/>
       </w:r>
@@ -10943,8 +10941,8 @@
       <w:pPr>
         <w:pStyle w:val="2"/>
       </w:pPr>
-      <w:bookmarkStart w:id="67" w:name="_Toc496988754"/>
-      <w:bookmarkStart w:id="68" w:name="_Toc497605775"/>
+      <w:bookmarkStart w:id="66" w:name="_Toc496988754"/>
+      <w:bookmarkStart w:id="67" w:name="_Toc497605775"/>
       <w:r>
         <w:rPr>
           <w:rFonts w:hint="eastAsia"/>
@@ -10963,8 +10961,8 @@
         </w:rPr>
         <w:t>过程改进建议</w:t>
       </w:r>
+      <w:bookmarkEnd w:id="66"/>
       <w:bookmarkEnd w:id="67"/>
-      <w:bookmarkEnd w:id="68"/>
     </w:p>
     <w:p>
       <w:pPr>
@@ -11020,11 +11018,11 @@
           <w:szCs w:val="28"/>
         </w:rPr>
       </w:pPr>
-      <w:bookmarkStart w:id="69" w:name="_Toc497605776"/>
+      <w:bookmarkStart w:id="68" w:name="_Toc497605776"/>
       <w:r>
         <w:t>4.2.1首先是上传的权限不明</w:t>
       </w:r>
-      <w:bookmarkEnd w:id="69"/>
+      <w:bookmarkEnd w:id="68"/>
     </w:p>
     <w:p>
       <w:pPr>
@@ -11113,7 +11111,7 @@
       <w:pPr>
         <w:pStyle w:val="3"/>
       </w:pPr>
-      <w:bookmarkStart w:id="70" w:name="_Toc497605777"/>
+      <w:bookmarkStart w:id="69" w:name="_Toc497605777"/>
       <w:r>
         <w:rPr>
           <w:rFonts w:hint="eastAsia"/>
@@ -11133,7 +11131,7 @@
       <w:r>
         <w:t>较为集中</w:t>
       </w:r>
-      <w:bookmarkEnd w:id="70"/>
+      <w:bookmarkEnd w:id="69"/>
     </w:p>
     <w:p>
       <w:pPr>
@@ -11332,7 +11330,7 @@
       <w:pPr>
         <w:pStyle w:val="3"/>
       </w:pPr>
-      <w:bookmarkStart w:id="71" w:name="_Toc497605778"/>
+      <w:bookmarkStart w:id="70" w:name="_Toc497605778"/>
       <w:r>
         <w:rPr>
           <w:rFonts w:hint="eastAsia"/>
@@ -11342,7 +11340,7 @@
       <w:r>
         <w:t>管理不当</w:t>
       </w:r>
-      <w:bookmarkEnd w:id="71"/>
+      <w:bookmarkEnd w:id="70"/>
     </w:p>
     <w:p>
       <w:pPr>
@@ -11569,8 +11567,8 @@
           <w:szCs w:val="44"/>
         </w:rPr>
       </w:pPr>
-      <w:bookmarkStart w:id="72" w:name="_Toc496988755"/>
-      <w:bookmarkStart w:id="73" w:name="_Toc497605779"/>
+      <w:bookmarkStart w:id="71" w:name="_Toc496988755"/>
+      <w:bookmarkStart w:id="72" w:name="_Toc497605779"/>
       <w:r>
         <w:br w:type="page"/>
       </w:r>
@@ -11590,35 +11588,35 @@
         <w:lastRenderedPageBreak/>
         <w:t>开发工具和环境</w:t>
       </w:r>
+      <w:bookmarkEnd w:id="71"/>
       <w:bookmarkEnd w:id="72"/>
+    </w:p>
+    <w:p>
+      <w:pPr>
+        <w:pStyle w:val="2"/>
+      </w:pPr>
+      <w:bookmarkStart w:id="73" w:name="_Toc496988756"/>
+      <w:bookmarkStart w:id="74" w:name="_Toc497605780"/>
+      <w:r>
+        <w:rPr>
+          <w:rFonts w:hint="eastAsia"/>
+        </w:rPr>
+        <w:t>5</w:t>
+      </w:r>
+      <w:r>
+        <w:rPr>
+          <w:rFonts w:hint="eastAsia"/>
+        </w:rPr>
+        <w:t xml:space="preserve">.1 </w:t>
+      </w:r>
+      <w:r>
+        <w:rPr>
+          <w:rFonts w:hint="eastAsia"/>
+        </w:rPr>
+        <w:t>开发工具</w:t>
+      </w:r>
       <w:bookmarkEnd w:id="73"/>
-    </w:p>
-    <w:p>
-      <w:pPr>
-        <w:pStyle w:val="2"/>
-      </w:pPr>
-      <w:bookmarkStart w:id="74" w:name="_Toc496988756"/>
-      <w:bookmarkStart w:id="75" w:name="_Toc497605780"/>
-      <w:r>
-        <w:rPr>
-          <w:rFonts w:hint="eastAsia"/>
-        </w:rPr>
-        <w:t>5</w:t>
-      </w:r>
-      <w:r>
-        <w:rPr>
-          <w:rFonts w:hint="eastAsia"/>
-        </w:rPr>
-        <w:t xml:space="preserve">.1 </w:t>
-      </w:r>
-      <w:r>
-        <w:rPr>
-          <w:rFonts w:hint="eastAsia"/>
-        </w:rPr>
-        <w:t>开发工具</w:t>
-      </w:r>
       <w:bookmarkEnd w:id="74"/>
-      <w:bookmarkEnd w:id="75"/>
     </w:p>
     <w:p>
       <w:pPr>
@@ -11666,10 +11664,10 @@
         <w:pStyle w:val="2"/>
         <w:jc w:val="center"/>
       </w:pPr>
-      <w:bookmarkStart w:id="76" w:name="_Toc496988757"/>
-      <w:bookmarkStart w:id="77" w:name="_Toc496988898"/>
-      <w:bookmarkStart w:id="78" w:name="_Toc497605690"/>
-      <w:bookmarkStart w:id="79" w:name="_Toc497605781"/>
+      <w:bookmarkStart w:id="75" w:name="_Toc496988757"/>
+      <w:bookmarkStart w:id="76" w:name="_Toc496988898"/>
+      <w:bookmarkStart w:id="77" w:name="_Toc497605690"/>
+      <w:bookmarkStart w:id="78" w:name="_Toc497605781"/>
       <w:r>
         <w:rPr>
           <w:noProof/>
@@ -11710,10 +11708,10 @@
           </wp:inline>
         </w:drawing>
       </w:r>
+      <w:bookmarkEnd w:id="75"/>
       <w:bookmarkEnd w:id="76"/>
       <w:bookmarkEnd w:id="77"/>
       <w:bookmarkEnd w:id="78"/>
-      <w:bookmarkEnd w:id="79"/>
     </w:p>
     <w:p>
       <w:pPr>
@@ -11725,8 +11723,8 @@
       <w:pPr>
         <w:pStyle w:val="2"/>
       </w:pPr>
-      <w:bookmarkStart w:id="80" w:name="_Toc496988758"/>
-      <w:bookmarkStart w:id="81" w:name="_Toc497605782"/>
+      <w:bookmarkStart w:id="79" w:name="_Toc496988758"/>
+      <w:bookmarkStart w:id="80" w:name="_Toc497605782"/>
       <w:r>
         <w:rPr>
           <w:rFonts w:hint="eastAsia"/>
@@ -11748,8 +11746,8 @@
         </w:rPr>
         <w:t>开发环境</w:t>
       </w:r>
+      <w:bookmarkEnd w:id="79"/>
       <w:bookmarkEnd w:id="80"/>
-      <w:bookmarkEnd w:id="81"/>
     </w:p>
     <w:p>
       <w:pPr>
@@ -11891,10 +11889,10 @@
           <w:highlight w:val="lightGray"/>
         </w:rPr>
       </w:pPr>
-      <w:bookmarkStart w:id="82" w:name="_Toc496988759"/>
-      <w:bookmarkStart w:id="83" w:name="_Toc496988900"/>
-      <w:bookmarkStart w:id="84" w:name="_Toc497605692"/>
-      <w:bookmarkStart w:id="85" w:name="_Toc497605783"/>
+      <w:bookmarkStart w:id="81" w:name="_Toc496988759"/>
+      <w:bookmarkStart w:id="82" w:name="_Toc496988900"/>
+      <w:bookmarkStart w:id="83" w:name="_Toc497605692"/>
+      <w:bookmarkStart w:id="84" w:name="_Toc497605783"/>
       <w:r>
         <w:rPr>
           <w:noProof/>
@@ -11935,10 +11933,10 @@
           </wp:inline>
         </w:drawing>
       </w:r>
+      <w:bookmarkEnd w:id="81"/>
       <w:bookmarkEnd w:id="82"/>
       <w:bookmarkEnd w:id="83"/>
       <w:bookmarkEnd w:id="84"/>
-      <w:bookmarkEnd w:id="85"/>
     </w:p>
     <w:p>
       <w:pPr>
@@ -11965,8 +11963,8 @@
           <w:numId w:val="10"/>
         </w:numPr>
       </w:pPr>
-      <w:bookmarkStart w:id="86" w:name="_Toc496988760"/>
-      <w:bookmarkStart w:id="87" w:name="_Toc497605784"/>
+      <w:bookmarkStart w:id="85" w:name="_Toc496988760"/>
+      <w:bookmarkStart w:id="86" w:name="_Toc497605784"/>
       <w:r>
         <w:rPr>
           <w:rFonts w:hint="eastAsia"/>
@@ -11974,37 +11972,64 @@
         <w:lastRenderedPageBreak/>
         <w:t>项目个人总结</w:t>
       </w:r>
+      <w:bookmarkEnd w:id="85"/>
       <w:bookmarkEnd w:id="86"/>
+    </w:p>
+    <w:p>
+      <w:pPr>
+        <w:pStyle w:val="2"/>
+        <w:numPr>
+          <w:ilvl w:val="1"/>
+          <w:numId w:val="10"/>
+        </w:numPr>
+      </w:pPr>
+      <w:bookmarkStart w:id="87" w:name="_Toc496988761"/>
+      <w:bookmarkStart w:id="88" w:name="_Toc497605785"/>
+      <w:r>
+        <w:rPr>
+          <w:rFonts w:hint="eastAsia"/>
+        </w:rPr>
+        <w:t>张照博</w:t>
+      </w:r>
       <w:bookmarkEnd w:id="87"/>
-    </w:p>
-    <w:p>
-      <w:pPr>
-        <w:pStyle w:val="2"/>
-      </w:pPr>
-      <w:bookmarkStart w:id="88" w:name="_Toc496988761"/>
-      <w:bookmarkStart w:id="89" w:name="_Toc497605785"/>
-      <w:r>
+      <w:bookmarkEnd w:id="88"/>
+    </w:p>
+    <w:p>
+      <w:pPr>
         <w:rPr>
           <w:rFonts w:hint="eastAsia"/>
-        </w:rPr>
-        <w:t>6.</w:t>
+          <w:b/>
+          <w:color w:val="2F5496" w:themeColor="accent5" w:themeShade="BF"/>
+          <w:sz w:val="24"/>
+        </w:rPr>
+      </w:pPr>
+      <w:hyperlink r:id="rId53" w:tgtFrame="_blank" w:history="1">
+        <w:r>
+          <w:rPr>
+            <w:color w:val="2F5496" w:themeColor="accent5" w:themeShade="BF"/>
+            <w:sz w:val="24"/>
+          </w:rPr>
+          <w:t>《实时软件控制设计》大作业总结</w:t>
+        </w:r>
+      </w:hyperlink>
+      <w:r>
+        <w:rPr>
+          <w:b/>
+          <w:color w:val="2F5496" w:themeColor="accent5" w:themeShade="BF"/>
+          <w:sz w:val="24"/>
+        </w:rPr>
+        <w:t>—</w:t>
       </w:r>
       <w:r>
         <w:rPr>
           <w:rFonts w:hint="eastAsia"/>
-        </w:rPr>
-        <w:t>1</w:t>
-      </w:r>
-      <w:r>
-        <w:t xml:space="preserve"> </w:t>
-      </w:r>
-      <w:r>
-        <w:rPr>
-          <w:rFonts w:hint="eastAsia"/>
+          <w:b/>
+          <w:color w:val="2F5496" w:themeColor="accent5" w:themeShade="BF"/>
+          <w:sz w:val="24"/>
         </w:rPr>
         <w:t>张照博</w:t>
       </w:r>
-      <w:bookmarkEnd w:id="88"/>
+      <w:bookmarkStart w:id="89" w:name="_GoBack"/>
       <w:bookmarkEnd w:id="89"/>
     </w:p>
     <w:p>
@@ -15511,7 +15536,7 @@
 </file>
 
 <file path=customXml/itemProps1.xml><?xml version="1.0" encoding="utf-8"?>
-<ds:datastoreItem xmlns:ds="http://schemas.openxmlformats.org/officeDocument/2006/customXml" ds:itemID="{DAA83B0A-DE14-4943-8BD2-AA94709DD0F7}">
+<ds:datastoreItem xmlns:ds="http://schemas.openxmlformats.org/officeDocument/2006/customXml" ds:itemID="{A6D32C5F-A713-4BDB-85C8-2B6FD810405D}">
   <ds:schemaRefs>
     <ds:schemaRef ds:uri="http://schemas.openxmlformats.org/officeDocument/2006/bibliography"/>
   </ds:schemaRefs>

</xml_diff>

<commit_message>
add the github pages of the project
</commit_message>
<xml_diff>
--- a/Software Project Summary Report.docx
+++ b/Software Project Summary Report.docx
@@ -4,6 +4,7 @@
   <w:body>
     <w:p>
       <w:pPr>
+        <w:jc w:val="center"/>
         <w:rPr>
           <w:rFonts w:ascii="微软雅黑" w:eastAsia="微软雅黑" w:hAnsi="微软雅黑" w:cs="宋体"/>
           <w:b/>
@@ -4149,6 +4150,7 @@
     </w:p>
     <w:p>
       <w:pPr>
+        <w:jc w:val="center"/>
         <w:rPr>
           <w:rFonts w:ascii="宋体" w:eastAsia="宋体" w:hAnsi="宋体" w:cs="Segoe UI"/>
           <w:color w:val="24292E"/>
@@ -4264,7 +4266,7 @@
     <w:p>
       <w:pPr>
         <w:widowControl/>
-        <w:jc w:val="left"/>
+        <w:jc w:val="center"/>
         <w:rPr>
           <w:b/>
           <w:bCs/>
@@ -4349,6 +4351,7 @@
     <w:p>
       <w:pPr>
         <w:ind w:firstLine="420"/>
+        <w:jc w:val="center"/>
         <w:rPr>
           <w:rFonts w:ascii="宋体" w:eastAsia="宋体" w:hAnsi="宋体" w:cs="Segoe UI"/>
           <w:color w:val="24292E"/>
@@ -4541,7 +4544,6 @@
     </w:p>
     <w:p>
       <w:pPr>
-        <w:jc w:val="center"/>
         <w:rPr>
           <w:rFonts w:ascii="宋体" w:eastAsia="宋体" w:hAnsi="宋体" w:cs="Segoe UI"/>
           <w:color w:val="24292E"/>
@@ -4645,6 +4647,7 @@
     </w:p>
     <w:p>
       <w:pPr>
+        <w:jc w:val="center"/>
         <w:rPr>
           <w:rFonts w:ascii="宋体" w:eastAsia="宋体" w:hAnsi="宋体" w:cs="Segoe UI"/>
           <w:color w:val="24292E"/>
@@ -4787,6 +4790,7 @@
     </w:p>
     <w:p>
       <w:pPr>
+        <w:jc w:val="center"/>
         <w:rPr>
           <w:rFonts w:ascii="宋体" w:eastAsia="宋体" w:hAnsi="宋体" w:cs="Segoe UI"/>
           <w:color w:val="24292E"/>
@@ -5106,6 +5110,7 @@
     </w:p>
     <w:p>
       <w:pPr>
+        <w:jc w:val="center"/>
         <w:rPr>
           <w:rFonts w:ascii="宋体" w:eastAsia="宋体" w:hAnsi="宋体" w:cs="Segoe UI"/>
           <w:color w:val="24292E"/>
@@ -5189,6 +5194,7 @@
     </w:p>
     <w:p>
       <w:pPr>
+        <w:jc w:val="center"/>
         <w:rPr>
           <w:rFonts w:ascii="宋体" w:eastAsia="宋体" w:hAnsi="宋体" w:cs="Segoe UI"/>
           <w:color w:val="24292E"/>
@@ -5334,6 +5340,7 @@
     </w:p>
     <w:p>
       <w:pPr>
+        <w:jc w:val="center"/>
         <w:rPr>
           <w:rFonts w:ascii="宋体" w:eastAsia="宋体" w:hAnsi="宋体" w:cs="Segoe UI"/>
           <w:color w:val="24292E"/>
@@ -5541,6 +5548,7 @@
     </w:p>
     <w:p>
       <w:pPr>
+        <w:jc w:val="center"/>
         <w:rPr>
           <w:rFonts w:ascii="宋体" w:eastAsia="宋体" w:hAnsi="宋体" w:cs="Segoe UI"/>
           <w:color w:val="24292E"/>
@@ -5655,6 +5663,7 @@
     </w:p>
     <w:p>
       <w:pPr>
+        <w:jc w:val="center"/>
         <w:rPr>
           <w:rFonts w:ascii="宋体" w:eastAsia="宋体" w:hAnsi="宋体" w:cs="Segoe UI"/>
           <w:color w:val="24292E"/>
@@ -5759,6 +5768,7 @@
     </w:p>
     <w:p>
       <w:pPr>
+        <w:jc w:val="center"/>
         <w:rPr>
           <w:rFonts w:ascii="宋体" w:eastAsia="宋体" w:hAnsi="宋体" w:cs="Segoe UI"/>
           <w:color w:val="24292E"/>
@@ -5854,6 +5864,7 @@
     </w:p>
     <w:p>
       <w:pPr>
+        <w:jc w:val="center"/>
         <w:rPr>
           <w:rFonts w:ascii="宋体" w:eastAsia="宋体" w:hAnsi="宋体" w:cs="Segoe UI"/>
           <w:color w:val="24292E"/>
@@ -5991,6 +6002,7 @@
     </w:p>
     <w:p>
       <w:pPr>
+        <w:jc w:val="center"/>
         <w:rPr>
           <w:rFonts w:ascii="宋体" w:eastAsia="宋体" w:hAnsi="宋体" w:cs="Segoe UI"/>
           <w:color w:val="24292E"/>
@@ -6233,6 +6245,7 @@
     </w:p>
     <w:p>
       <w:pPr>
+        <w:jc w:val="center"/>
         <w:rPr>
           <w:rFonts w:ascii="宋体" w:eastAsia="宋体" w:hAnsi="宋体" w:cs="Segoe UI"/>
           <w:color w:val="24292E"/>
@@ -6338,6 +6351,7 @@
     </w:p>
     <w:p>
       <w:pPr>
+        <w:jc w:val="center"/>
         <w:rPr>
           <w:rFonts w:ascii="宋体" w:eastAsia="宋体" w:hAnsi="宋体" w:cs="Segoe UI"/>
           <w:color w:val="24292E"/>
@@ -6450,6 +6464,7 @@
     </w:p>
     <w:p>
       <w:pPr>
+        <w:jc w:val="center"/>
         <w:rPr>
           <w:rFonts w:ascii="宋体" w:eastAsia="宋体" w:hAnsi="宋体" w:cs="Segoe UI"/>
           <w:color w:val="24292E"/>
@@ -6597,6 +6612,7 @@
     </w:p>
     <w:p>
       <w:pPr>
+        <w:jc w:val="center"/>
         <w:rPr>
           <w:rFonts w:ascii="宋体" w:eastAsia="宋体" w:hAnsi="宋体" w:cs="Segoe UI"/>
           <w:color w:val="24292E"/>
@@ -6670,6 +6686,7 @@
     </w:p>
     <w:p>
       <w:pPr>
+        <w:jc w:val="center"/>
         <w:rPr>
           <w:rFonts w:ascii="宋体" w:eastAsia="宋体" w:hAnsi="宋体" w:cs="Segoe UI"/>
           <w:color w:val="24292E"/>
@@ -6815,6 +6832,7 @@
     </w:p>
     <w:p>
       <w:pPr>
+        <w:jc w:val="center"/>
         <w:rPr>
           <w:rFonts w:ascii="宋体" w:eastAsia="宋体" w:hAnsi="宋体" w:cs="Segoe UI"/>
           <w:color w:val="24292E"/>
@@ -7119,6 +7137,7 @@
     </w:p>
     <w:p>
       <w:pPr>
+        <w:jc w:val="center"/>
         <w:rPr>
           <w:rFonts w:ascii="宋体" w:eastAsia="宋体" w:hAnsi="宋体" w:cs="Segoe UI"/>
           <w:color w:val="24292E"/>
@@ -7212,6 +7231,7 @@
     </w:p>
     <w:p>
       <w:pPr>
+        <w:jc w:val="center"/>
         <w:rPr>
           <w:rFonts w:ascii="宋体" w:eastAsia="宋体" w:hAnsi="宋体" w:cs="Segoe UI"/>
           <w:color w:val="24292E"/>
@@ -8443,6 +8463,7 @@
       <w:pPr>
         <w:widowControl/>
         <w:shd w:val="clear" w:color="auto" w:fill="FFFFFF"/>
+        <w:jc w:val="center"/>
         <w:rPr>
           <w:rFonts w:ascii="Georgia" w:eastAsia="宋体" w:hAnsi="Georgia" w:cs="宋体"/>
           <w:color w:val="2F2F2F"/>
@@ -8681,6 +8702,7 @@
     </w:p>
     <w:p>
       <w:pPr>
+        <w:jc w:val="center"/>
         <w:rPr>
           <w:rFonts w:ascii="宋体" w:eastAsia="宋体" w:hAnsi="宋体" w:cs="Segoe UI"/>
           <w:color w:val="24292E"/>
@@ -8773,6 +8795,7 @@
     </w:p>
     <w:p>
       <w:pPr>
+        <w:jc w:val="center"/>
         <w:rPr>
           <w:rFonts w:ascii="宋体" w:eastAsia="宋体" w:hAnsi="宋体" w:cs="Segoe UI"/>
           <w:color w:val="24292E"/>
@@ -9170,6 +9193,7 @@
     <w:p>
       <w:pPr>
         <w:ind w:firstLine="420"/>
+        <w:jc w:val="center"/>
         <w:rPr>
           <w:rFonts w:ascii="宋体" w:eastAsia="宋体" w:hAnsi="宋体" w:cs="Segoe UI"/>
           <w:color w:val="24292E"/>
@@ -11052,7 +11076,7 @@
       <w:pPr>
         <w:widowControl/>
         <w:ind w:firstLine="420"/>
-        <w:jc w:val="left"/>
+        <w:jc w:val="center"/>
         <w:rPr>
           <w:rFonts w:ascii="宋体" w:eastAsia="宋体" w:hAnsi="宋体" w:cs="Segoe UI"/>
           <w:color w:val="24292E"/>
@@ -11271,7 +11295,7 @@
       <w:pPr>
         <w:widowControl/>
         <w:ind w:firstLine="420"/>
-        <w:jc w:val="left"/>
+        <w:jc w:val="center"/>
         <w:rPr>
           <w:rFonts w:ascii="宋体" w:eastAsia="宋体" w:hAnsi="宋体" w:cs="Segoe UI"/>
           <w:color w:val="24292E"/>
@@ -11500,7 +11524,7 @@
       <w:pPr>
         <w:widowControl/>
         <w:ind w:firstLine="420"/>
-        <w:jc w:val="left"/>
+        <w:jc w:val="center"/>
         <w:rPr>
           <w:rFonts w:ascii="宋体" w:eastAsia="宋体" w:hAnsi="宋体" w:cs="Segoe UI"/>
           <w:color w:val="24292E"/>
@@ -11885,6 +11909,7 @@
     <w:p>
       <w:pPr>
         <w:pStyle w:val="1"/>
+        <w:jc w:val="center"/>
         <w:rPr>
           <w:highlight w:val="lightGray"/>
         </w:rPr>
@@ -11893,6 +11918,7 @@
       <w:bookmarkStart w:id="82" w:name="_Toc496988900"/>
       <w:bookmarkStart w:id="83" w:name="_Toc497605692"/>
       <w:bookmarkStart w:id="84" w:name="_Toc497605783"/>
+      <w:bookmarkStart w:id="85" w:name="_GoBack"/>
       <w:r>
         <w:rPr>
           <w:noProof/>
@@ -11937,6 +11963,7 @@
       <w:bookmarkEnd w:id="82"/>
       <w:bookmarkEnd w:id="83"/>
       <w:bookmarkEnd w:id="84"/>
+      <w:bookmarkEnd w:id="85"/>
     </w:p>
     <w:p>
       <w:pPr>
@@ -11963,8 +11990,8 @@
           <w:numId w:val="10"/>
         </w:numPr>
       </w:pPr>
-      <w:bookmarkStart w:id="85" w:name="_Toc496988760"/>
-      <w:bookmarkStart w:id="86" w:name="_Toc497605784"/>
+      <w:bookmarkStart w:id="86" w:name="_Toc496988760"/>
+      <w:bookmarkStart w:id="87" w:name="_Toc497605784"/>
       <w:r>
         <w:rPr>
           <w:rFonts w:hint="eastAsia"/>
@@ -11972,8 +11999,8 @@
         <w:lastRenderedPageBreak/>
         <w:t>项目个人总结</w:t>
       </w:r>
-      <w:bookmarkEnd w:id="85"/>
       <w:bookmarkEnd w:id="86"/>
+      <w:bookmarkEnd w:id="87"/>
     </w:p>
     <w:p>
       <w:pPr>
@@ -11983,21 +12010,20 @@
           <w:numId w:val="10"/>
         </w:numPr>
       </w:pPr>
-      <w:bookmarkStart w:id="87" w:name="_Toc496988761"/>
-      <w:bookmarkStart w:id="88" w:name="_Toc497605785"/>
+      <w:bookmarkStart w:id="88" w:name="_Toc496988761"/>
+      <w:bookmarkStart w:id="89" w:name="_Toc497605785"/>
       <w:r>
         <w:rPr>
           <w:rFonts w:hint="eastAsia"/>
         </w:rPr>
         <w:t>张照博</w:t>
       </w:r>
-      <w:bookmarkEnd w:id="87"/>
       <w:bookmarkEnd w:id="88"/>
-    </w:p>
-    <w:p>
-      <w:pPr>
-        <w:rPr>
-          <w:rFonts w:hint="eastAsia"/>
+      <w:bookmarkEnd w:id="89"/>
+    </w:p>
+    <w:p>
+      <w:pPr>
+        <w:rPr>
           <w:b/>
           <w:color w:val="2F5496" w:themeColor="accent5" w:themeShade="BF"/>
           <w:sz w:val="24"/>
@@ -12029,8 +12055,6 @@
         </w:rPr>
         <w:t>张照博</w:t>
       </w:r>
-      <w:bookmarkStart w:id="89" w:name="_GoBack"/>
-      <w:bookmarkEnd w:id="89"/>
     </w:p>
     <w:p>
       <w:pPr>
@@ -15536,7 +15560,7 @@
 </file>
 
 <file path=customXml/itemProps1.xml><?xml version="1.0" encoding="utf-8"?>
-<ds:datastoreItem xmlns:ds="http://schemas.openxmlformats.org/officeDocument/2006/customXml" ds:itemID="{A6D32C5F-A713-4BDB-85C8-2B6FD810405D}">
+<ds:datastoreItem xmlns:ds="http://schemas.openxmlformats.org/officeDocument/2006/customXml" ds:itemID="{ED9AF2CD-035C-4BBC-9263-C32B775635D2}">
   <ds:schemaRefs>
     <ds:schemaRef ds:uri="http://schemas.openxmlformats.org/officeDocument/2006/bibliography"/>
   </ds:schemaRefs>

</xml_diff>